<commit_message>
Added a table to the R functions section of the Word document.
</commit_message>
<xml_diff>
--- a/regular expression functions in R.docx
+++ b/regular expression functions in R.docx
@@ -5,21 +5,66 @@
     <w:p>
       <w:pPr>
         <w:spacing w:after="0" w:line="240" w:lineRule="auto"/>
+        <w:jc w:val="center"/>
+        <w:rPr>
+          <w:rFonts w:ascii="Courier" w:hAnsi="Courier" w:cs="Times New Roman"/>
+          <w:b/>
+          <w:sz w:val="60"/>
+          <w:szCs w:val="60"/>
+        </w:rPr>
+      </w:pPr>
+      <w:r>
+        <w:rPr>
+          <w:rFonts w:ascii="Courier" w:hAnsi="Courier" w:cs="Times New Roman"/>
+          <w:sz w:val="60"/>
+          <w:szCs w:val="60"/>
+        </w:rPr>
+        <w:t xml:space="preserve">Regular Expressions in </w:t>
+      </w:r>
+      <w:r>
+        <w:rPr>
+          <w:rFonts w:ascii="Courier" w:hAnsi="Courier" w:cs="Times New Roman"/>
+          <w:b/>
+          <w:sz w:val="60"/>
+          <w:szCs w:val="60"/>
+        </w:rPr>
+        <w:t>R</w:t>
+      </w:r>
+    </w:p>
+    <w:p>
+      <w:pPr>
+        <w:spacing w:after="0" w:line="240" w:lineRule="auto"/>
         <w:rPr>
           <w:rFonts w:ascii="Times New Roman" w:hAnsi="Times New Roman" w:cs="Times New Roman"/>
           <w:b/>
           <w:sz w:val="28"/>
         </w:rPr>
       </w:pPr>
-      <w:bookmarkStart w:id="0" w:name="_GoBack"/>
-      <w:bookmarkEnd w:id="0"/>
-      <w:r>
+    </w:p>
+    <w:p>
+      <w:pPr>
+        <w:spacing w:after="0" w:line="240" w:lineRule="auto"/>
         <w:rPr>
           <w:rFonts w:ascii="Times New Roman" w:hAnsi="Times New Roman" w:cs="Times New Roman"/>
           <w:b/>
           <w:sz w:val="28"/>
         </w:rPr>
+      </w:pPr>
+      <w:r>
+        <w:rPr>
+          <w:rFonts w:ascii="Times New Roman" w:hAnsi="Times New Roman" w:cs="Times New Roman"/>
+          <w:b/>
+          <w:sz w:val="28"/>
+        </w:rPr>
         <w:t xml:space="preserve">Regular Expression </w:t>
+      </w:r>
+      <w:r>
+        <w:rPr>
+          <w:rFonts w:ascii="Times New Roman" w:hAnsi="Times New Roman" w:cs="Times New Roman"/>
+          <w:b/>
+          <w:sz w:val="28"/>
+        </w:rPr>
+        <w:t xml:space="preserve">R </w:t>
       </w:r>
       <w:r>
         <w:rPr>
@@ -51,7 +96,6 @@
           <w:rFonts w:ascii="Times New Roman" w:hAnsi="Times New Roman" w:cs="Times New Roman"/>
         </w:rPr>
       </w:pPr>
-      <w:proofErr w:type="gramStart"/>
       <w:r>
         <w:rPr>
           <w:rFonts w:ascii="Times New Roman" w:hAnsi="Times New Roman" w:cs="Times New Roman"/>
@@ -63,14 +107,7 @@
         <w:rPr>
           <w:rFonts w:ascii="Times New Roman" w:hAnsi="Times New Roman" w:cs="Times New Roman"/>
         </w:rPr>
-        <w:t>(</w:t>
-      </w:r>
-      <w:proofErr w:type="gramEnd"/>
-      <w:r>
-        <w:rPr>
-          <w:rFonts w:ascii="Times New Roman" w:hAnsi="Times New Roman" w:cs="Times New Roman"/>
-        </w:rPr>
-        <w:t xml:space="preserve">value = FALSE) returns a vector of the indices of the elements of </w:t>
+        <w:t xml:space="preserve">(value = FALSE) returns a vector of the indices of the elements of </w:t>
       </w:r>
       <w:r>
         <w:rPr>
@@ -99,7 +136,6 @@
           <w:rFonts w:ascii="Times New Roman" w:hAnsi="Times New Roman" w:cs="Times New Roman"/>
         </w:rPr>
       </w:pPr>
-      <w:proofErr w:type="gramStart"/>
       <w:r>
         <w:rPr>
           <w:rFonts w:ascii="Times New Roman" w:hAnsi="Times New Roman" w:cs="Times New Roman"/>
@@ -111,14 +147,7 @@
         <w:rPr>
           <w:rFonts w:ascii="Times New Roman" w:hAnsi="Times New Roman" w:cs="Times New Roman"/>
         </w:rPr>
-        <w:t>(</w:t>
-      </w:r>
-      <w:proofErr w:type="gramEnd"/>
-      <w:r>
-        <w:rPr>
-          <w:rFonts w:ascii="Times New Roman" w:hAnsi="Times New Roman" w:cs="Times New Roman"/>
-        </w:rPr>
-        <w:t xml:space="preserve">value = TRUE) returns a character vector containing the selected elements of </w:t>
+        <w:t xml:space="preserve">(value = TRUE) returns a character vector containing the selected elements of </w:t>
       </w:r>
       <w:r>
         <w:rPr>
@@ -147,8 +176,6 @@
           <w:rFonts w:ascii="Times New Roman" w:hAnsi="Times New Roman" w:cs="Times New Roman"/>
         </w:rPr>
       </w:pPr>
-      <w:proofErr w:type="spellStart"/>
-      <w:proofErr w:type="gramStart"/>
       <w:r>
         <w:rPr>
           <w:rFonts w:ascii="Times New Roman" w:hAnsi="Times New Roman" w:cs="Times New Roman"/>
@@ -156,8 +183,6 @@
         </w:rPr>
         <w:t>grepl</w:t>
       </w:r>
-      <w:proofErr w:type="spellEnd"/>
-      <w:proofErr w:type="gramEnd"/>
       <w:r>
         <w:rPr>
           <w:rFonts w:ascii="Times New Roman" w:hAnsi="Times New Roman" w:cs="Times New Roman"/>
@@ -231,7 +256,6 @@
           <w:rFonts w:ascii="Times New Roman" w:hAnsi="Times New Roman" w:cs="Times New Roman"/>
         </w:rPr>
       </w:pPr>
-      <w:proofErr w:type="spellStart"/>
       <w:r>
         <w:rPr>
           <w:rFonts w:ascii="Times New Roman" w:hAnsi="Times New Roman" w:cs="Times New Roman"/>
@@ -239,7 +263,6 @@
         </w:rPr>
         <w:t>gsub</w:t>
       </w:r>
-      <w:proofErr w:type="spellEnd"/>
       <w:r>
         <w:rPr>
           <w:rFonts w:ascii="Times New Roman" w:hAnsi="Times New Roman" w:cs="Times New Roman"/>
@@ -273,7 +296,6 @@
           <w:rFonts w:ascii="Times New Roman" w:hAnsi="Times New Roman" w:cs="Times New Roman"/>
         </w:rPr>
       </w:pPr>
-      <w:proofErr w:type="spellStart"/>
       <w:r>
         <w:rPr>
           <w:rFonts w:ascii="Times New Roman" w:hAnsi="Times New Roman" w:cs="Times New Roman"/>
@@ -281,7 +303,6 @@
         </w:rPr>
         <w:t>regexpr</w:t>
       </w:r>
-      <w:proofErr w:type="spellEnd"/>
       <w:r>
         <w:rPr>
           <w:rFonts w:ascii="Times New Roman" w:hAnsi="Times New Roman" w:cs="Times New Roman"/>
@@ -299,21 +320,7 @@
         <w:rPr>
           <w:rFonts w:ascii="Times New Roman" w:hAnsi="Times New Roman" w:cs="Times New Roman"/>
         </w:rPr>
-        <w:t xml:space="preserve"> giving the starting position of the first match or -1 if there is none, with attribute "</w:t>
-      </w:r>
-      <w:proofErr w:type="spellStart"/>
-      <w:r>
-        <w:rPr>
-          <w:rFonts w:ascii="Times New Roman" w:hAnsi="Times New Roman" w:cs="Times New Roman"/>
-        </w:rPr>
-        <w:t>match.length</w:t>
-      </w:r>
-      <w:proofErr w:type="spellEnd"/>
-      <w:r>
-        <w:rPr>
-          <w:rFonts w:ascii="Times New Roman" w:hAnsi="Times New Roman" w:cs="Times New Roman"/>
-        </w:rPr>
-        <w:t xml:space="preserve">", an integer vector giving the length of the matched text (or -1 for no match). </w:t>
+        <w:t xml:space="preserve"> giving the starting position of the first match or -1 if there is none, with attribute "match.length", an integer vector giving the length of the matched text (or -1 for no match). </w:t>
       </w:r>
     </w:p>
     <w:p>
@@ -328,7 +335,6 @@
           <w:rFonts w:ascii="Times New Roman" w:hAnsi="Times New Roman" w:cs="Times New Roman"/>
         </w:rPr>
       </w:pPr>
-      <w:proofErr w:type="spellStart"/>
       <w:r>
         <w:rPr>
           <w:rFonts w:ascii="Times New Roman" w:hAnsi="Times New Roman" w:cs="Times New Roman"/>
@@ -336,7 +342,6 @@
         </w:rPr>
         <w:t>gregexpr</w:t>
       </w:r>
-      <w:proofErr w:type="spellEnd"/>
       <w:r>
         <w:rPr>
           <w:rFonts w:ascii="Times New Roman" w:hAnsi="Times New Roman" w:cs="Times New Roman"/>
@@ -380,21 +385,7 @@
         <w:rPr>
           <w:rFonts w:ascii="Times New Roman" w:hAnsi="Times New Roman" w:cs="Times New Roman"/>
         </w:rPr>
-        <w:t>, with attribute "</w:t>
-      </w:r>
-      <w:proofErr w:type="spellStart"/>
-      <w:r>
-        <w:rPr>
-          <w:rFonts w:ascii="Times New Roman" w:hAnsi="Times New Roman" w:cs="Times New Roman"/>
-        </w:rPr>
-        <w:t>match.length</w:t>
-      </w:r>
-      <w:proofErr w:type="spellEnd"/>
-      <w:r>
-        <w:rPr>
-          <w:rFonts w:ascii="Times New Roman" w:hAnsi="Times New Roman" w:cs="Times New Roman"/>
-        </w:rPr>
-        <w:t>", an integer vector giving the length of the matched text (or -1 for no match).</w:t>
+        <w:t>, with attribute "match.length", an integer vector giving the length of the matched text (or -1 for no match).</w:t>
       </w:r>
     </w:p>
     <w:p>
@@ -409,7 +400,6 @@
           <w:rFonts w:ascii="Times New Roman" w:hAnsi="Times New Roman" w:cs="Times New Roman"/>
         </w:rPr>
       </w:pPr>
-      <w:proofErr w:type="spellStart"/>
       <w:r>
         <w:rPr>
           <w:rFonts w:ascii="Times New Roman" w:hAnsi="Times New Roman" w:cs="Times New Roman"/>
@@ -417,7 +407,6 @@
         </w:rPr>
         <w:t>regexec</w:t>
       </w:r>
-      <w:proofErr w:type="spellEnd"/>
       <w:r>
         <w:rPr>
           <w:rFonts w:ascii="Times New Roman" w:hAnsi="Times New Roman" w:cs="Times New Roman"/>
@@ -436,21 +425,7 @@
         <w:rPr>
           <w:rFonts w:ascii="Times New Roman" w:hAnsi="Times New Roman" w:cs="Times New Roman"/>
         </w:rPr>
-        <w:t>, each element of which is either -1 if there is no match, or a sequence of integers with the starting positions of the match and all substrings corresponding to parenthesized subexpressions of pattern, with attribute "</w:t>
-      </w:r>
-      <w:proofErr w:type="spellStart"/>
-      <w:r>
-        <w:rPr>
-          <w:rFonts w:ascii="Times New Roman" w:hAnsi="Times New Roman" w:cs="Times New Roman"/>
-        </w:rPr>
-        <w:t>match.length</w:t>
-      </w:r>
-      <w:proofErr w:type="spellEnd"/>
-      <w:r>
-        <w:rPr>
-          <w:rFonts w:ascii="Times New Roman" w:hAnsi="Times New Roman" w:cs="Times New Roman"/>
-        </w:rPr>
-        <w:t>" a vector giving the lengths of the matches (or -1 for no match).</w:t>
+        <w:t>, each element of which is either -1 if there is no match, or a sequence of integers with the starting positions of the match and all substrings corresponding to parenthesized subexpressions of pattern, with attribute "match.length" a vector giving the lengths of the matches (or -1 for no match).</w:t>
       </w:r>
     </w:p>
     <w:p>
@@ -465,7 +440,6 @@
           <w:rFonts w:ascii="Times New Roman" w:hAnsi="Times New Roman" w:cs="Times New Roman"/>
         </w:rPr>
       </w:pPr>
-      <w:proofErr w:type="spellStart"/>
       <w:r>
         <w:rPr>
           <w:rFonts w:ascii="Times New Roman" w:hAnsi="Times New Roman" w:cs="Times New Roman"/>
@@ -473,81 +447,1684 @@
         </w:rPr>
         <w:t>regmatches</w:t>
       </w:r>
-      <w:proofErr w:type="spellEnd"/>
-      <w:r>
-        <w:rPr>
-          <w:rFonts w:ascii="Times New Roman" w:hAnsi="Times New Roman" w:cs="Times New Roman"/>
-        </w:rPr>
-        <w:t xml:space="preserve"> basically allows you to use </w:t>
-      </w:r>
-      <w:proofErr w:type="spellStart"/>
-      <w:r>
-        <w:rPr>
-          <w:rFonts w:ascii="Times New Roman" w:hAnsi="Times New Roman" w:cs="Times New Roman"/>
-        </w:rPr>
-        <w:t>regexpr</w:t>
-      </w:r>
-      <w:proofErr w:type="spellEnd"/>
-      <w:r>
-        <w:rPr>
-          <w:rFonts w:ascii="Times New Roman" w:hAnsi="Times New Roman" w:cs="Times New Roman"/>
-        </w:rPr>
-        <w:t xml:space="preserve">, </w:t>
-      </w:r>
-      <w:proofErr w:type="spellStart"/>
-      <w:r>
-        <w:rPr>
-          <w:rFonts w:ascii="Times New Roman" w:hAnsi="Times New Roman" w:cs="Times New Roman"/>
-        </w:rPr>
-        <w:t>gregexpr</w:t>
-      </w:r>
-      <w:proofErr w:type="spellEnd"/>
-      <w:r>
-        <w:rPr>
-          <w:rFonts w:ascii="Times New Roman" w:hAnsi="Times New Roman" w:cs="Times New Roman"/>
-        </w:rPr>
-        <w:t xml:space="preserve">, or </w:t>
-      </w:r>
-      <w:proofErr w:type="spellStart"/>
-      <w:r>
-        <w:rPr>
-          <w:rFonts w:ascii="Times New Roman" w:hAnsi="Times New Roman" w:cs="Times New Roman"/>
-        </w:rPr>
-        <w:t>regexec</w:t>
-      </w:r>
-      <w:proofErr w:type="spellEnd"/>
-      <w:r>
-        <w:rPr>
-          <w:rFonts w:ascii="Times New Roman" w:hAnsi="Times New Roman" w:cs="Times New Roman"/>
-        </w:rPr>
-        <w:t xml:space="preserve"> as though they had an </w:t>
+      <w:r>
+        <w:rPr>
+          <w:rFonts w:ascii="Times New Roman" w:hAnsi="Times New Roman" w:cs="Times New Roman"/>
+        </w:rPr>
+        <w:t xml:space="preserve"> basically allows you to use regexpr, gregexpr, or regexec as though they had </w:t>
+      </w:r>
+      <w:r>
+        <w:rPr>
+          <w:rFonts w:ascii="Times New Roman" w:hAnsi="Times New Roman" w:cs="Times New Roman"/>
+        </w:rPr>
+        <w:t xml:space="preserve">grep's </w:t>
       </w:r>
       <w:r>
         <w:rPr>
           <w:rFonts w:ascii="Times New Roman" w:hAnsi="Times New Roman" w:cs="Times New Roman"/>
           <w:i/>
         </w:rPr>
+        <w:t>value = T</w:t>
+      </w:r>
+      <w:r>
+        <w:rPr>
+          <w:rFonts w:ascii="Times New Roman" w:hAnsi="Times New Roman" w:cs="Times New Roman"/>
+        </w:rPr>
+        <w:t xml:space="preserve"> setting</w:t>
+      </w:r>
+      <w:r>
+        <w:rPr>
+          <w:rFonts w:ascii="Times New Roman" w:hAnsi="Times New Roman" w:cs="Times New Roman"/>
+        </w:rPr>
+        <w:t xml:space="preserve"> </w:t>
+      </w:r>
+      <w:r>
+        <w:rPr>
+          <w:rFonts w:ascii="Times New Roman" w:hAnsi="Times New Roman" w:cs="Times New Roman"/>
+        </w:rPr>
+        <w:t xml:space="preserve"> and also </w:t>
+      </w:r>
+      <w:r>
+        <w:rPr>
+          <w:rFonts w:ascii="Times New Roman" w:hAnsi="Times New Roman" w:cs="Times New Roman"/>
+        </w:rPr>
+        <w:t xml:space="preserve">an </w:t>
+      </w:r>
+      <w:r>
+        <w:rPr>
+          <w:rFonts w:ascii="Times New Roman" w:hAnsi="Times New Roman" w:cs="Times New Roman"/>
+          <w:i/>
+        </w:rPr>
         <w:t>invert</w:t>
       </w:r>
       <w:r>
         <w:rPr>
           <w:rFonts w:ascii="Times New Roman" w:hAnsi="Times New Roman" w:cs="Times New Roman"/>
         </w:rPr>
-        <w:t xml:space="preserve"> parameter and grep's </w:t>
-      </w:r>
-      <w:r>
-        <w:rPr>
-          <w:rFonts w:ascii="Times New Roman" w:hAnsi="Times New Roman" w:cs="Times New Roman"/>
-          <w:i/>
-        </w:rPr>
-        <w:t>value = T</w:t>
-      </w:r>
-      <w:r>
-        <w:rPr>
-          <w:rFonts w:ascii="Times New Roman" w:hAnsi="Times New Roman" w:cs="Times New Roman"/>
-        </w:rPr>
-        <w:t xml:space="preserve"> setting</w:t>
-      </w:r>
+        <w:t xml:space="preserve"> parameter</w:t>
+      </w:r>
+    </w:p>
+    <w:p>
+      <w:pPr>
+        <w:spacing w:after="0" w:line="240" w:lineRule="auto"/>
+        <w:rPr>
+          <w:rFonts w:ascii="Times New Roman" w:hAnsi="Times New Roman" w:cs="Times New Roman"/>
+        </w:rPr>
+      </w:pPr>
+    </w:p>
+    <w:tbl>
+      <w:tblPr>
+        <w:tblStyle w:val="TableGrid"/>
+        <w:tblW w:w="10671" w:type="dxa"/>
+        <w:jc w:val="center"/>
+        <w:tblLook w:val="04A0" w:firstRow="1" w:lastRow="0" w:firstColumn="1" w:lastColumn="0" w:noHBand="0" w:noVBand="1"/>
+      </w:tblPr>
+      <w:tblGrid>
+        <w:gridCol w:w="2284"/>
+        <w:gridCol w:w="2257"/>
+        <w:gridCol w:w="3338"/>
+        <w:gridCol w:w="1206"/>
+        <w:gridCol w:w="1586"/>
+      </w:tblGrid>
+      <w:tr>
+        <w:trPr>
+          <w:jc w:val="center"/>
+        </w:trPr>
+        <w:tc>
+          <w:tcPr>
+            <w:tcW w:w="2284" w:type="dxa"/>
+          </w:tcPr>
+          <w:p>
+            <w:pPr>
+              <w:rPr>
+                <w:rFonts w:ascii="Times New Roman" w:hAnsi="Times New Roman" w:cs="Times New Roman"/>
+                <w:b/>
+              </w:rPr>
+            </w:pPr>
+            <w:r>
+              <w:rPr>
+                <w:rFonts w:ascii="Times New Roman" w:hAnsi="Times New Roman" w:cs="Times New Roman"/>
+                <w:b/>
+              </w:rPr>
+              <w:t>Category</w:t>
+            </w:r>
+          </w:p>
+        </w:tc>
+        <w:tc>
+          <w:tcPr>
+            <w:tcW w:w="2257" w:type="dxa"/>
+          </w:tcPr>
+          <w:p>
+            <w:pPr>
+              <w:rPr>
+                <w:rFonts w:ascii="Times New Roman" w:hAnsi="Times New Roman" w:cs="Times New Roman"/>
+                <w:b/>
+              </w:rPr>
+            </w:pPr>
+            <w:r>
+              <w:rPr>
+                <w:rFonts w:ascii="Times New Roman" w:hAnsi="Times New Roman" w:cs="Times New Roman"/>
+                <w:b/>
+              </w:rPr>
+              <w:t>Function</w:t>
+            </w:r>
+          </w:p>
+        </w:tc>
+        <w:tc>
+          <w:tcPr>
+            <w:tcW w:w="3338" w:type="dxa"/>
+          </w:tcPr>
+          <w:p>
+            <w:pPr>
+              <w:rPr>
+                <w:rFonts w:ascii="Times New Roman" w:hAnsi="Times New Roman" w:cs="Times New Roman"/>
+                <w:b/>
+              </w:rPr>
+            </w:pPr>
+            <w:r>
+              <w:rPr>
+                <w:rFonts w:ascii="Times New Roman" w:hAnsi="Times New Roman" w:cs="Times New Roman"/>
+                <w:b/>
+              </w:rPr>
+              <w:t xml:space="preserve">Return </w:t>
+            </w:r>
+          </w:p>
+        </w:tc>
+        <w:tc>
+          <w:tcPr>
+            <w:tcW w:w="1206" w:type="dxa"/>
+          </w:tcPr>
+          <w:p>
+            <w:pPr>
+              <w:rPr>
+                <w:rFonts w:ascii="Times New Roman" w:hAnsi="Times New Roman" w:cs="Times New Roman"/>
+                <w:b/>
+              </w:rPr>
+            </w:pPr>
+            <w:r>
+              <w:rPr>
+                <w:rFonts w:ascii="Times New Roman" w:hAnsi="Times New Roman" w:cs="Times New Roman"/>
+                <w:b/>
+              </w:rPr>
+              <w:t>M</w:t>
+            </w:r>
+            <w:r>
+              <w:rPr>
+                <w:rFonts w:ascii="Times New Roman" w:hAnsi="Times New Roman" w:cs="Times New Roman"/>
+                <w:b/>
+              </w:rPr>
+              <w:t xml:space="preserve">ultiple </w:t>
+            </w:r>
+          </w:p>
+          <w:p>
+            <w:pPr>
+              <w:rPr>
+                <w:rFonts w:ascii="Times New Roman" w:hAnsi="Times New Roman" w:cs="Times New Roman"/>
+                <w:b/>
+              </w:rPr>
+            </w:pPr>
+            <w:r>
+              <w:rPr>
+                <w:rFonts w:ascii="Times New Roman" w:hAnsi="Times New Roman" w:cs="Times New Roman"/>
+                <w:b/>
+              </w:rPr>
+              <w:t>matches?</w:t>
+            </w:r>
+          </w:p>
+        </w:tc>
+        <w:tc>
+          <w:tcPr>
+            <w:tcW w:w="1586" w:type="dxa"/>
+          </w:tcPr>
+          <w:p>
+            <w:pPr>
+              <w:rPr>
+                <w:rFonts w:ascii="Times New Roman" w:hAnsi="Times New Roman" w:cs="Times New Roman"/>
+                <w:b/>
+              </w:rPr>
+            </w:pPr>
+            <w:r>
+              <w:rPr>
+                <w:rFonts w:ascii="Times New Roman" w:hAnsi="Times New Roman" w:cs="Times New Roman"/>
+                <w:b/>
+              </w:rPr>
+              <w:t>S</w:t>
+            </w:r>
+            <w:r>
+              <w:rPr>
+                <w:rFonts w:ascii="Times New Roman" w:hAnsi="Times New Roman" w:cs="Times New Roman"/>
+                <w:b/>
+              </w:rPr>
+              <w:t>ub</w:t>
+            </w:r>
+            <w:r>
+              <w:rPr>
+                <w:rFonts w:ascii="Times New Roman" w:hAnsi="Times New Roman" w:cs="Times New Roman"/>
+                <w:b/>
+              </w:rPr>
+              <w:t>pattern</w:t>
+            </w:r>
+            <w:r>
+              <w:rPr>
+                <w:rFonts w:ascii="Times New Roman" w:hAnsi="Times New Roman" w:cs="Times New Roman"/>
+                <w:b/>
+              </w:rPr>
+              <w:t>s?</w:t>
+            </w:r>
+          </w:p>
+        </w:tc>
+      </w:tr>
+      <w:tr>
+        <w:trPr>
+          <w:jc w:val="center"/>
+        </w:trPr>
+        <w:tc>
+          <w:tcPr>
+            <w:tcW w:w="2284" w:type="dxa"/>
+            <w:vMerge w:val="restart"/>
+            <w:vAlign w:val="center"/>
+          </w:tcPr>
+          <w:p>
+            <w:pPr>
+              <w:rPr>
+                <w:rFonts w:ascii="Times New Roman" w:hAnsi="Times New Roman" w:cs="Times New Roman"/>
+              </w:rPr>
+            </w:pPr>
+            <w:r>
+              <w:rPr>
+                <w:rFonts w:ascii="Times New Roman" w:hAnsi="Times New Roman" w:cs="Times New Roman"/>
+              </w:rPr>
+              <w:t xml:space="preserve">Find or return the elements </w:t>
+            </w:r>
+            <w:r>
+              <w:rPr>
+                <w:rFonts w:ascii="Times New Roman" w:hAnsi="Times New Roman" w:cs="Times New Roman"/>
+              </w:rPr>
+              <w:t xml:space="preserve">with </w:t>
+            </w:r>
+            <w:r>
+              <w:rPr>
+                <w:rFonts w:ascii="Times New Roman" w:hAnsi="Times New Roman" w:cs="Times New Roman"/>
+              </w:rPr>
+              <w:t>match</w:t>
+            </w:r>
+            <w:r>
+              <w:rPr>
+                <w:rFonts w:ascii="Times New Roman" w:hAnsi="Times New Roman" w:cs="Times New Roman"/>
+              </w:rPr>
+              <w:t>es</w:t>
+            </w:r>
+          </w:p>
+        </w:tc>
+        <w:tc>
+          <w:tcPr>
+            <w:tcW w:w="2257" w:type="dxa"/>
+            <w:vAlign w:val="center"/>
+          </w:tcPr>
+          <w:p>
+            <w:pPr>
+              <w:rPr>
+                <w:rFonts w:ascii="Times New Roman" w:hAnsi="Times New Roman" w:cs="Times New Roman"/>
+              </w:rPr>
+            </w:pPr>
+            <w:r>
+              <w:rPr>
+                <w:rFonts w:ascii="Times New Roman" w:hAnsi="Times New Roman" w:cs="Times New Roman"/>
+              </w:rPr>
+              <w:t>grep(value = T)</w:t>
+            </w:r>
+          </w:p>
+        </w:tc>
+        <w:tc>
+          <w:tcPr>
+            <w:tcW w:w="3338" w:type="dxa"/>
+            <w:vAlign w:val="center"/>
+          </w:tcPr>
+          <w:p>
+            <w:pPr>
+              <w:rPr>
+                <w:rFonts w:ascii="Times New Roman" w:hAnsi="Times New Roman" w:cs="Times New Roman"/>
+              </w:rPr>
+            </w:pPr>
+            <w:r>
+              <w:rPr>
+                <w:rFonts w:ascii="Times New Roman" w:hAnsi="Times New Roman" w:cs="Times New Roman"/>
+              </w:rPr>
+              <w:t xml:space="preserve">The </w:t>
+            </w:r>
+            <w:r>
+              <w:rPr>
+                <w:rFonts w:ascii="Times New Roman" w:hAnsi="Times New Roman" w:cs="Times New Roman"/>
+              </w:rPr>
+              <w:t>elements that match</w:t>
+            </w:r>
+          </w:p>
+        </w:tc>
+        <w:tc>
+          <w:tcPr>
+            <w:tcW w:w="1206" w:type="dxa"/>
+            <w:vAlign w:val="center"/>
+          </w:tcPr>
+          <w:p>
+            <w:pPr>
+              <w:jc w:val="center"/>
+              <w:rPr>
+                <w:rFonts w:ascii="Times New Roman" w:hAnsi="Times New Roman" w:cs="Times New Roman"/>
+              </w:rPr>
+            </w:pPr>
+            <w:r>
+              <w:rPr>
+                <w:rFonts w:ascii="Times New Roman" w:hAnsi="Times New Roman" w:cs="Times New Roman"/>
+              </w:rPr>
+              <w:t>No</w:t>
+            </w:r>
+          </w:p>
+        </w:tc>
+        <w:tc>
+          <w:tcPr>
+            <w:tcW w:w="1586" w:type="dxa"/>
+            <w:vAlign w:val="center"/>
+          </w:tcPr>
+          <w:p>
+            <w:pPr>
+              <w:jc w:val="center"/>
+              <w:rPr>
+                <w:rFonts w:ascii="Times New Roman" w:hAnsi="Times New Roman" w:cs="Times New Roman"/>
+              </w:rPr>
+            </w:pPr>
+            <w:r>
+              <w:rPr>
+                <w:rFonts w:ascii="Times New Roman" w:hAnsi="Times New Roman" w:cs="Times New Roman"/>
+              </w:rPr>
+              <w:t>No</w:t>
+            </w:r>
+          </w:p>
+        </w:tc>
+      </w:tr>
+      <w:tr>
+        <w:trPr>
+          <w:jc w:val="center"/>
+        </w:trPr>
+        <w:tc>
+          <w:tcPr>
+            <w:tcW w:w="2284" w:type="dxa"/>
+            <w:vMerge/>
+          </w:tcPr>
+          <w:p>
+            <w:pPr>
+              <w:rPr>
+                <w:rFonts w:ascii="Times New Roman" w:hAnsi="Times New Roman" w:cs="Times New Roman"/>
+              </w:rPr>
+            </w:pPr>
+          </w:p>
+        </w:tc>
+        <w:tc>
+          <w:tcPr>
+            <w:tcW w:w="2257" w:type="dxa"/>
+            <w:vAlign w:val="center"/>
+          </w:tcPr>
+          <w:p>
+            <w:pPr>
+              <w:rPr>
+                <w:rFonts w:ascii="Times New Roman" w:hAnsi="Times New Roman" w:cs="Times New Roman"/>
+              </w:rPr>
+            </w:pPr>
+            <w:r>
+              <w:rPr>
+                <w:rFonts w:ascii="Times New Roman" w:hAnsi="Times New Roman" w:cs="Times New Roman"/>
+              </w:rPr>
+              <w:t>grep(value = F)</w:t>
+            </w:r>
+          </w:p>
+        </w:tc>
+        <w:tc>
+          <w:tcPr>
+            <w:tcW w:w="3338" w:type="dxa"/>
+            <w:vAlign w:val="center"/>
+          </w:tcPr>
+          <w:p>
+            <w:pPr>
+              <w:rPr>
+                <w:rFonts w:ascii="Times New Roman" w:hAnsi="Times New Roman" w:cs="Times New Roman"/>
+              </w:rPr>
+            </w:pPr>
+            <w:r>
+              <w:rPr>
+                <w:rFonts w:ascii="Times New Roman" w:hAnsi="Times New Roman" w:cs="Times New Roman"/>
+              </w:rPr>
+              <w:t xml:space="preserve">Indices </w:t>
+            </w:r>
+            <w:r>
+              <w:rPr>
+                <w:rFonts w:ascii="Times New Roman" w:hAnsi="Times New Roman" w:cs="Times New Roman"/>
+              </w:rPr>
+              <w:t xml:space="preserve">of the elements </w:t>
+            </w:r>
+            <w:r>
+              <w:rPr>
+                <w:rFonts w:ascii="Times New Roman" w:hAnsi="Times New Roman" w:cs="Times New Roman"/>
+              </w:rPr>
+              <w:t>that match</w:t>
+            </w:r>
+          </w:p>
+        </w:tc>
+        <w:tc>
+          <w:tcPr>
+            <w:tcW w:w="1206" w:type="dxa"/>
+            <w:vAlign w:val="center"/>
+          </w:tcPr>
+          <w:p>
+            <w:pPr>
+              <w:jc w:val="center"/>
+              <w:rPr>
+                <w:rFonts w:ascii="Times New Roman" w:hAnsi="Times New Roman" w:cs="Times New Roman"/>
+              </w:rPr>
+            </w:pPr>
+            <w:r>
+              <w:rPr>
+                <w:rFonts w:ascii="Times New Roman" w:hAnsi="Times New Roman" w:cs="Times New Roman"/>
+              </w:rPr>
+              <w:t>No</w:t>
+            </w:r>
+          </w:p>
+        </w:tc>
+        <w:tc>
+          <w:tcPr>
+            <w:tcW w:w="1586" w:type="dxa"/>
+            <w:vAlign w:val="center"/>
+          </w:tcPr>
+          <w:p>
+            <w:pPr>
+              <w:jc w:val="center"/>
+              <w:rPr>
+                <w:rFonts w:ascii="Times New Roman" w:hAnsi="Times New Roman" w:cs="Times New Roman"/>
+              </w:rPr>
+            </w:pPr>
+            <w:r>
+              <w:rPr>
+                <w:rFonts w:ascii="Times New Roman" w:hAnsi="Times New Roman" w:cs="Times New Roman"/>
+              </w:rPr>
+              <w:t>No</w:t>
+            </w:r>
+          </w:p>
+        </w:tc>
+      </w:tr>
+      <w:tr>
+        <w:trPr>
+          <w:jc w:val="center"/>
+        </w:trPr>
+        <w:tc>
+          <w:tcPr>
+            <w:tcW w:w="2284" w:type="dxa"/>
+            <w:vMerge/>
+          </w:tcPr>
+          <w:p>
+            <w:pPr>
+              <w:rPr>
+                <w:rFonts w:ascii="Times New Roman" w:hAnsi="Times New Roman" w:cs="Times New Roman"/>
+              </w:rPr>
+            </w:pPr>
+          </w:p>
+        </w:tc>
+        <w:tc>
+          <w:tcPr>
+            <w:tcW w:w="2257" w:type="dxa"/>
+            <w:vAlign w:val="center"/>
+          </w:tcPr>
+          <w:p>
+            <w:pPr>
+              <w:rPr>
+                <w:rFonts w:ascii="Times New Roman" w:hAnsi="Times New Roman" w:cs="Times New Roman"/>
+              </w:rPr>
+            </w:pPr>
+            <w:r>
+              <w:rPr>
+                <w:rFonts w:ascii="Times New Roman" w:hAnsi="Times New Roman" w:cs="Times New Roman"/>
+              </w:rPr>
+              <w:t>g</w:t>
+            </w:r>
+            <w:r>
+              <w:rPr>
+                <w:rFonts w:ascii="Times New Roman" w:hAnsi="Times New Roman" w:cs="Times New Roman"/>
+              </w:rPr>
+              <w:t>repl</w:t>
+            </w:r>
+          </w:p>
+        </w:tc>
+        <w:tc>
+          <w:tcPr>
+            <w:tcW w:w="3338" w:type="dxa"/>
+            <w:vAlign w:val="center"/>
+          </w:tcPr>
+          <w:p>
+            <w:pPr>
+              <w:rPr>
+                <w:rFonts w:ascii="Times New Roman" w:hAnsi="Times New Roman" w:cs="Times New Roman"/>
+              </w:rPr>
+            </w:pPr>
+            <w:r>
+              <w:rPr>
+                <w:rFonts w:ascii="Times New Roman" w:hAnsi="Times New Roman" w:cs="Times New Roman"/>
+              </w:rPr>
+              <w:t xml:space="preserve">T/F </w:t>
+            </w:r>
+            <w:r>
+              <w:rPr>
+                <w:rFonts w:ascii="Times New Roman" w:hAnsi="Times New Roman" w:cs="Times New Roman"/>
+              </w:rPr>
+              <w:t xml:space="preserve">- </w:t>
+            </w:r>
+            <w:r>
+              <w:rPr>
+                <w:rFonts w:ascii="Times New Roman" w:hAnsi="Times New Roman" w:cs="Times New Roman"/>
+              </w:rPr>
+              <w:t>is a match</w:t>
+            </w:r>
+            <w:r>
+              <w:rPr>
+                <w:rFonts w:ascii="Times New Roman" w:hAnsi="Times New Roman" w:cs="Times New Roman"/>
+              </w:rPr>
+              <w:t xml:space="preserve"> in each element</w:t>
+            </w:r>
+          </w:p>
+        </w:tc>
+        <w:tc>
+          <w:tcPr>
+            <w:tcW w:w="1206" w:type="dxa"/>
+            <w:vAlign w:val="center"/>
+          </w:tcPr>
+          <w:p>
+            <w:pPr>
+              <w:jc w:val="center"/>
+              <w:rPr>
+                <w:rFonts w:ascii="Times New Roman" w:hAnsi="Times New Roman" w:cs="Times New Roman"/>
+              </w:rPr>
+            </w:pPr>
+            <w:r>
+              <w:rPr>
+                <w:rFonts w:ascii="Times New Roman" w:hAnsi="Times New Roman" w:cs="Times New Roman"/>
+              </w:rPr>
+              <w:t>No</w:t>
+            </w:r>
+          </w:p>
+        </w:tc>
+        <w:tc>
+          <w:tcPr>
+            <w:tcW w:w="1586" w:type="dxa"/>
+            <w:vAlign w:val="center"/>
+          </w:tcPr>
+          <w:p>
+            <w:pPr>
+              <w:jc w:val="center"/>
+              <w:rPr>
+                <w:rFonts w:ascii="Times New Roman" w:hAnsi="Times New Roman" w:cs="Times New Roman"/>
+              </w:rPr>
+            </w:pPr>
+            <w:r>
+              <w:rPr>
+                <w:rFonts w:ascii="Times New Roman" w:hAnsi="Times New Roman" w:cs="Times New Roman"/>
+              </w:rPr>
+              <w:t>No</w:t>
+            </w:r>
+          </w:p>
+        </w:tc>
+      </w:tr>
+      <w:tr>
+        <w:trPr>
+          <w:jc w:val="center"/>
+        </w:trPr>
+        <w:tc>
+          <w:tcPr>
+            <w:tcW w:w="2284" w:type="dxa"/>
+          </w:tcPr>
+          <w:p>
+            <w:pPr>
+              <w:rPr>
+                <w:rFonts w:ascii="Times New Roman" w:hAnsi="Times New Roman" w:cs="Times New Roman"/>
+              </w:rPr>
+            </w:pPr>
+          </w:p>
+        </w:tc>
+        <w:tc>
+          <w:tcPr>
+            <w:tcW w:w="2257" w:type="dxa"/>
+            <w:vAlign w:val="center"/>
+          </w:tcPr>
+          <w:p>
+            <w:pPr>
+              <w:rPr>
+                <w:rFonts w:ascii="Times New Roman" w:hAnsi="Times New Roman" w:cs="Times New Roman"/>
+              </w:rPr>
+            </w:pPr>
+          </w:p>
+        </w:tc>
+        <w:tc>
+          <w:tcPr>
+            <w:tcW w:w="3338" w:type="dxa"/>
+            <w:vAlign w:val="center"/>
+          </w:tcPr>
+          <w:p>
+            <w:pPr>
+              <w:rPr>
+                <w:rFonts w:ascii="Times New Roman" w:hAnsi="Times New Roman" w:cs="Times New Roman"/>
+              </w:rPr>
+            </w:pPr>
+          </w:p>
+        </w:tc>
+        <w:tc>
+          <w:tcPr>
+            <w:tcW w:w="1206" w:type="dxa"/>
+            <w:vAlign w:val="center"/>
+          </w:tcPr>
+          <w:p>
+            <w:pPr>
+              <w:jc w:val="center"/>
+              <w:rPr>
+                <w:rFonts w:ascii="Times New Roman" w:hAnsi="Times New Roman" w:cs="Times New Roman"/>
+              </w:rPr>
+            </w:pPr>
+          </w:p>
+        </w:tc>
+        <w:tc>
+          <w:tcPr>
+            <w:tcW w:w="1586" w:type="dxa"/>
+            <w:vAlign w:val="center"/>
+          </w:tcPr>
+          <w:p>
+            <w:pPr>
+              <w:jc w:val="center"/>
+              <w:rPr>
+                <w:rFonts w:ascii="Times New Roman" w:hAnsi="Times New Roman" w:cs="Times New Roman"/>
+              </w:rPr>
+            </w:pPr>
+          </w:p>
+        </w:tc>
+      </w:tr>
+      <w:tr>
+        <w:trPr>
+          <w:jc w:val="center"/>
+        </w:trPr>
+        <w:tc>
+          <w:tcPr>
+            <w:tcW w:w="2284" w:type="dxa"/>
+            <w:vMerge w:val="restart"/>
+            <w:vAlign w:val="center"/>
+          </w:tcPr>
+          <w:p>
+            <w:pPr>
+              <w:rPr>
+                <w:rFonts w:ascii="Times New Roman" w:hAnsi="Times New Roman" w:cs="Times New Roman"/>
+              </w:rPr>
+            </w:pPr>
+            <w:r>
+              <w:rPr>
+                <w:rFonts w:ascii="Times New Roman" w:hAnsi="Times New Roman" w:cs="Times New Roman"/>
+              </w:rPr>
+              <w:t>Find the position of the match in the element</w:t>
+            </w:r>
+          </w:p>
+        </w:tc>
+        <w:tc>
+          <w:tcPr>
+            <w:tcW w:w="2257" w:type="dxa"/>
+            <w:vAlign w:val="center"/>
+          </w:tcPr>
+          <w:p>
+            <w:pPr>
+              <w:rPr>
+                <w:rFonts w:ascii="Times New Roman" w:hAnsi="Times New Roman" w:cs="Times New Roman"/>
+              </w:rPr>
+            </w:pPr>
+            <w:r>
+              <w:rPr>
+                <w:rFonts w:ascii="Times New Roman" w:hAnsi="Times New Roman" w:cs="Times New Roman"/>
+              </w:rPr>
+              <w:t>r</w:t>
+            </w:r>
+            <w:r>
+              <w:rPr>
+                <w:rFonts w:ascii="Times New Roman" w:hAnsi="Times New Roman" w:cs="Times New Roman"/>
+              </w:rPr>
+              <w:t>egexpr</w:t>
+            </w:r>
+          </w:p>
+        </w:tc>
+        <w:tc>
+          <w:tcPr>
+            <w:tcW w:w="3338" w:type="dxa"/>
+            <w:vAlign w:val="center"/>
+          </w:tcPr>
+          <w:p>
+            <w:pPr>
+              <w:rPr>
+                <w:rFonts w:ascii="Times New Roman" w:hAnsi="Times New Roman" w:cs="Times New Roman"/>
+              </w:rPr>
+            </w:pPr>
+            <w:r>
+              <w:rPr>
+                <w:rFonts w:ascii="Times New Roman" w:hAnsi="Times New Roman" w:cs="Times New Roman"/>
+              </w:rPr>
+              <w:t>Starting position and length</w:t>
+            </w:r>
+          </w:p>
+        </w:tc>
+        <w:tc>
+          <w:tcPr>
+            <w:tcW w:w="1206" w:type="dxa"/>
+            <w:vAlign w:val="center"/>
+          </w:tcPr>
+          <w:p>
+            <w:pPr>
+              <w:jc w:val="center"/>
+              <w:rPr>
+                <w:rFonts w:ascii="Times New Roman" w:hAnsi="Times New Roman" w:cs="Times New Roman"/>
+              </w:rPr>
+            </w:pPr>
+            <w:r>
+              <w:rPr>
+                <w:rFonts w:ascii="Times New Roman" w:hAnsi="Times New Roman" w:cs="Times New Roman"/>
+              </w:rPr>
+              <w:t>No</w:t>
+            </w:r>
+          </w:p>
+        </w:tc>
+        <w:tc>
+          <w:tcPr>
+            <w:tcW w:w="1586" w:type="dxa"/>
+            <w:vAlign w:val="center"/>
+          </w:tcPr>
+          <w:p>
+            <w:pPr>
+              <w:jc w:val="center"/>
+              <w:rPr>
+                <w:rFonts w:ascii="Times New Roman" w:hAnsi="Times New Roman" w:cs="Times New Roman"/>
+              </w:rPr>
+            </w:pPr>
+            <w:r>
+              <w:rPr>
+                <w:rFonts w:ascii="Times New Roman" w:hAnsi="Times New Roman" w:cs="Times New Roman"/>
+              </w:rPr>
+              <w:t>No</w:t>
+            </w:r>
+          </w:p>
+        </w:tc>
+      </w:tr>
+      <w:tr>
+        <w:trPr>
+          <w:jc w:val="center"/>
+        </w:trPr>
+        <w:tc>
+          <w:tcPr>
+            <w:tcW w:w="2284" w:type="dxa"/>
+            <w:vMerge/>
+          </w:tcPr>
+          <w:p>
+            <w:pPr>
+              <w:rPr>
+                <w:rFonts w:ascii="Times New Roman" w:hAnsi="Times New Roman" w:cs="Times New Roman"/>
+              </w:rPr>
+            </w:pPr>
+          </w:p>
+        </w:tc>
+        <w:tc>
+          <w:tcPr>
+            <w:tcW w:w="2257" w:type="dxa"/>
+            <w:vAlign w:val="center"/>
+          </w:tcPr>
+          <w:p>
+            <w:pPr>
+              <w:rPr>
+                <w:rFonts w:ascii="Times New Roman" w:hAnsi="Times New Roman" w:cs="Times New Roman"/>
+              </w:rPr>
+            </w:pPr>
+            <w:r>
+              <w:rPr>
+                <w:rFonts w:ascii="Times New Roman" w:hAnsi="Times New Roman" w:cs="Times New Roman"/>
+              </w:rPr>
+              <w:t>g</w:t>
+            </w:r>
+            <w:r>
+              <w:rPr>
+                <w:rFonts w:ascii="Times New Roman" w:hAnsi="Times New Roman" w:cs="Times New Roman"/>
+              </w:rPr>
+              <w:t>regexpr</w:t>
+            </w:r>
+          </w:p>
+        </w:tc>
+        <w:tc>
+          <w:tcPr>
+            <w:tcW w:w="3338" w:type="dxa"/>
+            <w:vAlign w:val="center"/>
+          </w:tcPr>
+          <w:p>
+            <w:pPr>
+              <w:rPr>
+                <w:rFonts w:ascii="Times New Roman" w:hAnsi="Times New Roman" w:cs="Times New Roman"/>
+              </w:rPr>
+            </w:pPr>
+            <w:r>
+              <w:rPr>
+                <w:rFonts w:ascii="Times New Roman" w:hAnsi="Times New Roman" w:cs="Times New Roman"/>
+              </w:rPr>
+              <w:t>Starting position and length</w:t>
+            </w:r>
+          </w:p>
+        </w:tc>
+        <w:tc>
+          <w:tcPr>
+            <w:tcW w:w="1206" w:type="dxa"/>
+            <w:vAlign w:val="center"/>
+          </w:tcPr>
+          <w:p>
+            <w:pPr>
+              <w:jc w:val="center"/>
+              <w:rPr>
+                <w:rFonts w:ascii="Times New Roman" w:hAnsi="Times New Roman" w:cs="Times New Roman"/>
+              </w:rPr>
+            </w:pPr>
+            <w:r>
+              <w:rPr>
+                <w:rFonts w:ascii="Times New Roman" w:hAnsi="Times New Roman" w:cs="Times New Roman"/>
+              </w:rPr>
+              <w:t>Yes</w:t>
+            </w:r>
+          </w:p>
+        </w:tc>
+        <w:tc>
+          <w:tcPr>
+            <w:tcW w:w="1586" w:type="dxa"/>
+            <w:vAlign w:val="center"/>
+          </w:tcPr>
+          <w:p>
+            <w:pPr>
+              <w:jc w:val="center"/>
+              <w:rPr>
+                <w:rFonts w:ascii="Times New Roman" w:hAnsi="Times New Roman" w:cs="Times New Roman"/>
+              </w:rPr>
+            </w:pPr>
+            <w:r>
+              <w:rPr>
+                <w:rFonts w:ascii="Times New Roman" w:hAnsi="Times New Roman" w:cs="Times New Roman"/>
+              </w:rPr>
+              <w:t>No</w:t>
+            </w:r>
+          </w:p>
+        </w:tc>
+      </w:tr>
+      <w:tr>
+        <w:trPr>
+          <w:jc w:val="center"/>
+        </w:trPr>
+        <w:tc>
+          <w:tcPr>
+            <w:tcW w:w="2284" w:type="dxa"/>
+            <w:vMerge/>
+          </w:tcPr>
+          <w:p>
+            <w:pPr>
+              <w:rPr>
+                <w:rFonts w:ascii="Times New Roman" w:hAnsi="Times New Roman" w:cs="Times New Roman"/>
+              </w:rPr>
+            </w:pPr>
+          </w:p>
+        </w:tc>
+        <w:tc>
+          <w:tcPr>
+            <w:tcW w:w="2257" w:type="dxa"/>
+            <w:vAlign w:val="center"/>
+          </w:tcPr>
+          <w:p>
+            <w:pPr>
+              <w:rPr>
+                <w:rFonts w:ascii="Times New Roman" w:hAnsi="Times New Roman" w:cs="Times New Roman"/>
+              </w:rPr>
+            </w:pPr>
+            <w:r>
+              <w:rPr>
+                <w:rFonts w:ascii="Times New Roman" w:hAnsi="Times New Roman" w:cs="Times New Roman"/>
+              </w:rPr>
+              <w:t>r</w:t>
+            </w:r>
+            <w:r>
+              <w:rPr>
+                <w:rFonts w:ascii="Times New Roman" w:hAnsi="Times New Roman" w:cs="Times New Roman"/>
+              </w:rPr>
+              <w:t>egexec</w:t>
+            </w:r>
+          </w:p>
+        </w:tc>
+        <w:tc>
+          <w:tcPr>
+            <w:tcW w:w="3338" w:type="dxa"/>
+            <w:vAlign w:val="center"/>
+          </w:tcPr>
+          <w:p>
+            <w:pPr>
+              <w:rPr>
+                <w:rFonts w:ascii="Times New Roman" w:hAnsi="Times New Roman" w:cs="Times New Roman"/>
+              </w:rPr>
+            </w:pPr>
+            <w:r>
+              <w:rPr>
+                <w:rFonts w:ascii="Times New Roman" w:hAnsi="Times New Roman" w:cs="Times New Roman"/>
+              </w:rPr>
+              <w:t>Starting position and length</w:t>
+            </w:r>
+          </w:p>
+        </w:tc>
+        <w:tc>
+          <w:tcPr>
+            <w:tcW w:w="1206" w:type="dxa"/>
+            <w:vAlign w:val="center"/>
+          </w:tcPr>
+          <w:p>
+            <w:pPr>
+              <w:jc w:val="center"/>
+              <w:rPr>
+                <w:rFonts w:ascii="Times New Roman" w:hAnsi="Times New Roman" w:cs="Times New Roman"/>
+              </w:rPr>
+            </w:pPr>
+            <w:r>
+              <w:rPr>
+                <w:rFonts w:ascii="Times New Roman" w:hAnsi="Times New Roman" w:cs="Times New Roman"/>
+              </w:rPr>
+              <w:t>Yes</w:t>
+            </w:r>
+          </w:p>
+        </w:tc>
+        <w:tc>
+          <w:tcPr>
+            <w:tcW w:w="1586" w:type="dxa"/>
+            <w:vAlign w:val="center"/>
+          </w:tcPr>
+          <w:p>
+            <w:pPr>
+              <w:jc w:val="center"/>
+              <w:rPr>
+                <w:rFonts w:ascii="Times New Roman" w:hAnsi="Times New Roman" w:cs="Times New Roman"/>
+              </w:rPr>
+            </w:pPr>
+            <w:r>
+              <w:rPr>
+                <w:rFonts w:ascii="Times New Roman" w:hAnsi="Times New Roman" w:cs="Times New Roman"/>
+              </w:rPr>
+              <w:t>Yes</w:t>
+            </w:r>
+            <w:bookmarkStart w:id="0" w:name="_GoBack"/>
+            <w:bookmarkEnd w:id="0"/>
+          </w:p>
+        </w:tc>
+      </w:tr>
+      <w:tr>
+        <w:trPr>
+          <w:jc w:val="center"/>
+        </w:trPr>
+        <w:tc>
+          <w:tcPr>
+            <w:tcW w:w="2284" w:type="dxa"/>
+          </w:tcPr>
+          <w:p>
+            <w:pPr>
+              <w:rPr>
+                <w:rFonts w:ascii="Times New Roman" w:hAnsi="Times New Roman" w:cs="Times New Roman"/>
+              </w:rPr>
+            </w:pPr>
+          </w:p>
+        </w:tc>
+        <w:tc>
+          <w:tcPr>
+            <w:tcW w:w="2257" w:type="dxa"/>
+            <w:vAlign w:val="center"/>
+          </w:tcPr>
+          <w:p>
+            <w:pPr>
+              <w:rPr>
+                <w:rFonts w:ascii="Times New Roman" w:hAnsi="Times New Roman" w:cs="Times New Roman"/>
+              </w:rPr>
+            </w:pPr>
+          </w:p>
+        </w:tc>
+        <w:tc>
+          <w:tcPr>
+            <w:tcW w:w="3338" w:type="dxa"/>
+            <w:vAlign w:val="center"/>
+          </w:tcPr>
+          <w:p>
+            <w:pPr>
+              <w:rPr>
+                <w:rFonts w:ascii="Times New Roman" w:hAnsi="Times New Roman" w:cs="Times New Roman"/>
+              </w:rPr>
+            </w:pPr>
+          </w:p>
+        </w:tc>
+        <w:tc>
+          <w:tcPr>
+            <w:tcW w:w="1206" w:type="dxa"/>
+            <w:vAlign w:val="center"/>
+          </w:tcPr>
+          <w:p>
+            <w:pPr>
+              <w:jc w:val="center"/>
+              <w:rPr>
+                <w:rFonts w:ascii="Times New Roman" w:hAnsi="Times New Roman" w:cs="Times New Roman"/>
+              </w:rPr>
+            </w:pPr>
+          </w:p>
+        </w:tc>
+        <w:tc>
+          <w:tcPr>
+            <w:tcW w:w="1586" w:type="dxa"/>
+            <w:vAlign w:val="center"/>
+          </w:tcPr>
+          <w:p>
+            <w:pPr>
+              <w:jc w:val="center"/>
+              <w:rPr>
+                <w:rFonts w:ascii="Times New Roman" w:hAnsi="Times New Roman" w:cs="Times New Roman"/>
+              </w:rPr>
+            </w:pPr>
+          </w:p>
+        </w:tc>
+      </w:tr>
+      <w:tr>
+        <w:trPr>
+          <w:jc w:val="center"/>
+        </w:trPr>
+        <w:tc>
+          <w:tcPr>
+            <w:tcW w:w="2284" w:type="dxa"/>
+            <w:vMerge w:val="restart"/>
+            <w:vAlign w:val="center"/>
+          </w:tcPr>
+          <w:p>
+            <w:pPr>
+              <w:rPr>
+                <w:rFonts w:ascii="Times New Roman" w:hAnsi="Times New Roman" w:cs="Times New Roman"/>
+              </w:rPr>
+            </w:pPr>
+            <w:r>
+              <w:rPr>
+                <w:rFonts w:ascii="Times New Roman" w:hAnsi="Times New Roman" w:cs="Times New Roman"/>
+              </w:rPr>
+              <w:t>Replace the match in the element</w:t>
+            </w:r>
+          </w:p>
+        </w:tc>
+        <w:tc>
+          <w:tcPr>
+            <w:tcW w:w="2257" w:type="dxa"/>
+            <w:vAlign w:val="center"/>
+          </w:tcPr>
+          <w:p>
+            <w:pPr>
+              <w:rPr>
+                <w:rFonts w:ascii="Times New Roman" w:hAnsi="Times New Roman" w:cs="Times New Roman"/>
+              </w:rPr>
+            </w:pPr>
+            <w:r>
+              <w:rPr>
+                <w:rFonts w:ascii="Times New Roman" w:hAnsi="Times New Roman" w:cs="Times New Roman"/>
+              </w:rPr>
+              <w:t>s</w:t>
+            </w:r>
+            <w:r>
+              <w:rPr>
+                <w:rFonts w:ascii="Times New Roman" w:hAnsi="Times New Roman" w:cs="Times New Roman"/>
+              </w:rPr>
+              <w:t>ub</w:t>
+            </w:r>
+          </w:p>
+        </w:tc>
+        <w:tc>
+          <w:tcPr>
+            <w:tcW w:w="3338" w:type="dxa"/>
+            <w:vAlign w:val="center"/>
+          </w:tcPr>
+          <w:p>
+            <w:pPr>
+              <w:rPr>
+                <w:rFonts w:ascii="Times New Roman" w:hAnsi="Times New Roman" w:cs="Times New Roman"/>
+              </w:rPr>
+            </w:pPr>
+            <w:r>
+              <w:rPr>
+                <w:rFonts w:ascii="Times New Roman" w:hAnsi="Times New Roman" w:cs="Times New Roman"/>
+              </w:rPr>
+              <w:t xml:space="preserve">Modified </w:t>
+            </w:r>
+            <w:r>
+              <w:rPr>
+                <w:rFonts w:ascii="Times New Roman" w:hAnsi="Times New Roman" w:cs="Times New Roman"/>
+              </w:rPr>
+              <w:t>elements</w:t>
+            </w:r>
+          </w:p>
+        </w:tc>
+        <w:tc>
+          <w:tcPr>
+            <w:tcW w:w="1206" w:type="dxa"/>
+            <w:vAlign w:val="center"/>
+          </w:tcPr>
+          <w:p>
+            <w:pPr>
+              <w:jc w:val="center"/>
+              <w:rPr>
+                <w:rFonts w:ascii="Times New Roman" w:hAnsi="Times New Roman" w:cs="Times New Roman"/>
+              </w:rPr>
+            </w:pPr>
+            <w:r>
+              <w:rPr>
+                <w:rFonts w:ascii="Times New Roman" w:hAnsi="Times New Roman" w:cs="Times New Roman"/>
+              </w:rPr>
+              <w:t>No</w:t>
+            </w:r>
+          </w:p>
+        </w:tc>
+        <w:tc>
+          <w:tcPr>
+            <w:tcW w:w="1586" w:type="dxa"/>
+            <w:vAlign w:val="center"/>
+          </w:tcPr>
+          <w:p>
+            <w:pPr>
+              <w:jc w:val="center"/>
+              <w:rPr>
+                <w:rFonts w:ascii="Times New Roman" w:hAnsi="Times New Roman" w:cs="Times New Roman"/>
+              </w:rPr>
+            </w:pPr>
+            <w:r>
+              <w:rPr>
+                <w:rFonts w:ascii="Times New Roman" w:hAnsi="Times New Roman" w:cs="Times New Roman"/>
+              </w:rPr>
+              <w:t>No</w:t>
+            </w:r>
+          </w:p>
+        </w:tc>
+      </w:tr>
+      <w:tr>
+        <w:trPr>
+          <w:jc w:val="center"/>
+        </w:trPr>
+        <w:tc>
+          <w:tcPr>
+            <w:tcW w:w="2284" w:type="dxa"/>
+            <w:vMerge/>
+          </w:tcPr>
+          <w:p>
+            <w:pPr>
+              <w:rPr>
+                <w:rFonts w:ascii="Times New Roman" w:hAnsi="Times New Roman" w:cs="Times New Roman"/>
+              </w:rPr>
+            </w:pPr>
+          </w:p>
+        </w:tc>
+        <w:tc>
+          <w:tcPr>
+            <w:tcW w:w="2257" w:type="dxa"/>
+            <w:vAlign w:val="center"/>
+          </w:tcPr>
+          <w:p>
+            <w:pPr>
+              <w:rPr>
+                <w:rFonts w:ascii="Times New Roman" w:hAnsi="Times New Roman" w:cs="Times New Roman"/>
+              </w:rPr>
+            </w:pPr>
+            <w:r>
+              <w:rPr>
+                <w:rFonts w:ascii="Times New Roman" w:hAnsi="Times New Roman" w:cs="Times New Roman"/>
+              </w:rPr>
+              <w:t>g</w:t>
+            </w:r>
+            <w:r>
+              <w:rPr>
+                <w:rFonts w:ascii="Times New Roman" w:hAnsi="Times New Roman" w:cs="Times New Roman"/>
+              </w:rPr>
+              <w:t>sub</w:t>
+            </w:r>
+          </w:p>
+        </w:tc>
+        <w:tc>
+          <w:tcPr>
+            <w:tcW w:w="3338" w:type="dxa"/>
+            <w:vAlign w:val="center"/>
+          </w:tcPr>
+          <w:p>
+            <w:pPr>
+              <w:rPr>
+                <w:rFonts w:ascii="Times New Roman" w:hAnsi="Times New Roman" w:cs="Times New Roman"/>
+              </w:rPr>
+            </w:pPr>
+            <w:r>
+              <w:rPr>
+                <w:rFonts w:ascii="Times New Roman" w:hAnsi="Times New Roman" w:cs="Times New Roman"/>
+              </w:rPr>
+              <w:t xml:space="preserve">Modified </w:t>
+            </w:r>
+            <w:r>
+              <w:rPr>
+                <w:rFonts w:ascii="Times New Roman" w:hAnsi="Times New Roman" w:cs="Times New Roman"/>
+              </w:rPr>
+              <w:t>elements</w:t>
+            </w:r>
+          </w:p>
+        </w:tc>
+        <w:tc>
+          <w:tcPr>
+            <w:tcW w:w="1206" w:type="dxa"/>
+            <w:vAlign w:val="center"/>
+          </w:tcPr>
+          <w:p>
+            <w:pPr>
+              <w:jc w:val="center"/>
+              <w:rPr>
+                <w:rFonts w:ascii="Times New Roman" w:hAnsi="Times New Roman" w:cs="Times New Roman"/>
+              </w:rPr>
+            </w:pPr>
+            <w:r>
+              <w:rPr>
+                <w:rFonts w:ascii="Times New Roman" w:hAnsi="Times New Roman" w:cs="Times New Roman"/>
+              </w:rPr>
+              <w:t>Yes</w:t>
+            </w:r>
+          </w:p>
+        </w:tc>
+        <w:tc>
+          <w:tcPr>
+            <w:tcW w:w="1586" w:type="dxa"/>
+            <w:vAlign w:val="center"/>
+          </w:tcPr>
+          <w:p>
+            <w:pPr>
+              <w:jc w:val="center"/>
+              <w:rPr>
+                <w:rFonts w:ascii="Times New Roman" w:hAnsi="Times New Roman" w:cs="Times New Roman"/>
+              </w:rPr>
+            </w:pPr>
+            <w:r>
+              <w:rPr>
+                <w:rFonts w:ascii="Times New Roman" w:hAnsi="Times New Roman" w:cs="Times New Roman"/>
+              </w:rPr>
+              <w:t>No</w:t>
+            </w:r>
+          </w:p>
+        </w:tc>
+      </w:tr>
+      <w:tr>
+        <w:trPr>
+          <w:jc w:val="center"/>
+        </w:trPr>
+        <w:tc>
+          <w:tcPr>
+            <w:tcW w:w="2284" w:type="dxa"/>
+          </w:tcPr>
+          <w:p>
+            <w:pPr>
+              <w:rPr>
+                <w:rFonts w:ascii="Times New Roman" w:hAnsi="Times New Roman" w:cs="Times New Roman"/>
+              </w:rPr>
+            </w:pPr>
+          </w:p>
+        </w:tc>
+        <w:tc>
+          <w:tcPr>
+            <w:tcW w:w="2257" w:type="dxa"/>
+            <w:vAlign w:val="center"/>
+          </w:tcPr>
+          <w:p>
+            <w:pPr>
+              <w:rPr>
+                <w:rFonts w:ascii="Times New Roman" w:hAnsi="Times New Roman" w:cs="Times New Roman"/>
+              </w:rPr>
+            </w:pPr>
+          </w:p>
+        </w:tc>
+        <w:tc>
+          <w:tcPr>
+            <w:tcW w:w="3338" w:type="dxa"/>
+            <w:vAlign w:val="center"/>
+          </w:tcPr>
+          <w:p>
+            <w:pPr>
+              <w:rPr>
+                <w:rFonts w:ascii="Times New Roman" w:hAnsi="Times New Roman" w:cs="Times New Roman"/>
+              </w:rPr>
+            </w:pPr>
+          </w:p>
+        </w:tc>
+        <w:tc>
+          <w:tcPr>
+            <w:tcW w:w="1206" w:type="dxa"/>
+            <w:vAlign w:val="center"/>
+          </w:tcPr>
+          <w:p>
+            <w:pPr>
+              <w:jc w:val="center"/>
+              <w:rPr>
+                <w:rFonts w:ascii="Times New Roman" w:hAnsi="Times New Roman" w:cs="Times New Roman"/>
+              </w:rPr>
+            </w:pPr>
+          </w:p>
+        </w:tc>
+        <w:tc>
+          <w:tcPr>
+            <w:tcW w:w="1586" w:type="dxa"/>
+            <w:vAlign w:val="center"/>
+          </w:tcPr>
+          <w:p>
+            <w:pPr>
+              <w:jc w:val="center"/>
+              <w:rPr>
+                <w:rFonts w:ascii="Times New Roman" w:hAnsi="Times New Roman" w:cs="Times New Roman"/>
+              </w:rPr>
+            </w:pPr>
+          </w:p>
+        </w:tc>
+      </w:tr>
+      <w:tr>
+        <w:trPr>
+          <w:jc w:val="center"/>
+        </w:trPr>
+        <w:tc>
+          <w:tcPr>
+            <w:tcW w:w="2284" w:type="dxa"/>
+            <w:vMerge w:val="restart"/>
+            <w:vAlign w:val="center"/>
+          </w:tcPr>
+          <w:p>
+            <w:pPr>
+              <w:rPr>
+                <w:rFonts w:ascii="Times New Roman" w:hAnsi="Times New Roman" w:cs="Times New Roman"/>
+              </w:rPr>
+            </w:pPr>
+            <w:r>
+              <w:rPr>
+                <w:rFonts w:ascii="Times New Roman" w:hAnsi="Times New Roman" w:cs="Times New Roman"/>
+              </w:rPr>
+              <w:t>Return the match</w:t>
+            </w:r>
+            <w:r>
+              <w:rPr>
+                <w:rFonts w:ascii="Times New Roman" w:hAnsi="Times New Roman" w:cs="Times New Roman"/>
+              </w:rPr>
+              <w:t xml:space="preserve"> from the element</w:t>
+            </w:r>
+          </w:p>
+        </w:tc>
+        <w:tc>
+          <w:tcPr>
+            <w:tcW w:w="2257" w:type="dxa"/>
+            <w:vAlign w:val="center"/>
+          </w:tcPr>
+          <w:p>
+            <w:pPr>
+              <w:rPr>
+                <w:rFonts w:ascii="Times New Roman" w:hAnsi="Times New Roman" w:cs="Times New Roman"/>
+              </w:rPr>
+            </w:pPr>
+            <w:r>
+              <w:rPr>
+                <w:rFonts w:ascii="Times New Roman" w:hAnsi="Times New Roman" w:cs="Times New Roman"/>
+              </w:rPr>
+              <w:t>r</w:t>
+            </w:r>
+            <w:r>
+              <w:rPr>
+                <w:rFonts w:ascii="Times New Roman" w:hAnsi="Times New Roman" w:cs="Times New Roman"/>
+              </w:rPr>
+              <w:t>egmatches</w:t>
+            </w:r>
+            <w:r>
+              <w:rPr>
+                <w:rFonts w:ascii="Times New Roman" w:hAnsi="Times New Roman" w:cs="Times New Roman"/>
+              </w:rPr>
+              <w:t>(regexpr)</w:t>
+            </w:r>
+          </w:p>
+        </w:tc>
+        <w:tc>
+          <w:tcPr>
+            <w:tcW w:w="3338" w:type="dxa"/>
+            <w:vAlign w:val="center"/>
+          </w:tcPr>
+          <w:p>
+            <w:pPr>
+              <w:rPr>
+                <w:rFonts w:ascii="Times New Roman" w:hAnsi="Times New Roman" w:cs="Times New Roman"/>
+              </w:rPr>
+            </w:pPr>
+            <w:r>
+              <w:rPr>
+                <w:rFonts w:ascii="Times New Roman" w:hAnsi="Times New Roman" w:cs="Times New Roman"/>
+              </w:rPr>
+              <w:t>The match</w:t>
+            </w:r>
+          </w:p>
+        </w:tc>
+        <w:tc>
+          <w:tcPr>
+            <w:tcW w:w="1206" w:type="dxa"/>
+            <w:vAlign w:val="center"/>
+          </w:tcPr>
+          <w:p>
+            <w:pPr>
+              <w:jc w:val="center"/>
+              <w:rPr>
+                <w:rFonts w:ascii="Times New Roman" w:hAnsi="Times New Roman" w:cs="Times New Roman"/>
+              </w:rPr>
+            </w:pPr>
+            <w:r>
+              <w:rPr>
+                <w:rFonts w:ascii="Times New Roman" w:hAnsi="Times New Roman" w:cs="Times New Roman"/>
+              </w:rPr>
+              <w:t>No</w:t>
+            </w:r>
+          </w:p>
+        </w:tc>
+        <w:tc>
+          <w:tcPr>
+            <w:tcW w:w="1586" w:type="dxa"/>
+            <w:vAlign w:val="center"/>
+          </w:tcPr>
+          <w:p>
+            <w:pPr>
+              <w:jc w:val="center"/>
+              <w:rPr>
+                <w:rFonts w:ascii="Times New Roman" w:hAnsi="Times New Roman" w:cs="Times New Roman"/>
+              </w:rPr>
+            </w:pPr>
+            <w:r>
+              <w:rPr>
+                <w:rFonts w:ascii="Times New Roman" w:hAnsi="Times New Roman" w:cs="Times New Roman"/>
+              </w:rPr>
+              <w:t>No</w:t>
+            </w:r>
+          </w:p>
+        </w:tc>
+      </w:tr>
+      <w:tr>
+        <w:trPr>
+          <w:jc w:val="center"/>
+        </w:trPr>
+        <w:tc>
+          <w:tcPr>
+            <w:tcW w:w="2284" w:type="dxa"/>
+            <w:vMerge/>
+          </w:tcPr>
+          <w:p>
+            <w:pPr>
+              <w:rPr>
+                <w:rFonts w:ascii="Times New Roman" w:hAnsi="Times New Roman" w:cs="Times New Roman"/>
+              </w:rPr>
+            </w:pPr>
+          </w:p>
+        </w:tc>
+        <w:tc>
+          <w:tcPr>
+            <w:tcW w:w="2257" w:type="dxa"/>
+            <w:vAlign w:val="center"/>
+          </w:tcPr>
+          <w:p>
+            <w:pPr>
+              <w:rPr>
+                <w:rFonts w:ascii="Times New Roman" w:hAnsi="Times New Roman" w:cs="Times New Roman"/>
+              </w:rPr>
+            </w:pPr>
+            <w:r>
+              <w:rPr>
+                <w:rFonts w:ascii="Times New Roman" w:hAnsi="Times New Roman" w:cs="Times New Roman"/>
+              </w:rPr>
+              <w:t>r</w:t>
+            </w:r>
+            <w:r>
+              <w:rPr>
+                <w:rFonts w:ascii="Times New Roman" w:hAnsi="Times New Roman" w:cs="Times New Roman"/>
+              </w:rPr>
+              <w:t>egmatches</w:t>
+            </w:r>
+            <w:r>
+              <w:rPr>
+                <w:rFonts w:ascii="Times New Roman" w:hAnsi="Times New Roman" w:cs="Times New Roman"/>
+              </w:rPr>
+              <w:t>(gregexpr)</w:t>
+            </w:r>
+          </w:p>
+        </w:tc>
+        <w:tc>
+          <w:tcPr>
+            <w:tcW w:w="3338" w:type="dxa"/>
+            <w:vAlign w:val="center"/>
+          </w:tcPr>
+          <w:p>
+            <w:pPr>
+              <w:rPr>
+                <w:rFonts w:ascii="Times New Roman" w:hAnsi="Times New Roman" w:cs="Times New Roman"/>
+              </w:rPr>
+            </w:pPr>
+            <w:r>
+              <w:rPr>
+                <w:rFonts w:ascii="Times New Roman" w:hAnsi="Times New Roman" w:cs="Times New Roman"/>
+              </w:rPr>
+              <w:t>The match</w:t>
+            </w:r>
+          </w:p>
+        </w:tc>
+        <w:tc>
+          <w:tcPr>
+            <w:tcW w:w="1206" w:type="dxa"/>
+            <w:vAlign w:val="center"/>
+          </w:tcPr>
+          <w:p>
+            <w:pPr>
+              <w:jc w:val="center"/>
+              <w:rPr>
+                <w:rFonts w:ascii="Times New Roman" w:hAnsi="Times New Roman" w:cs="Times New Roman"/>
+              </w:rPr>
+            </w:pPr>
+            <w:r>
+              <w:rPr>
+                <w:rFonts w:ascii="Times New Roman" w:hAnsi="Times New Roman" w:cs="Times New Roman"/>
+              </w:rPr>
+              <w:t>Yes</w:t>
+            </w:r>
+          </w:p>
+        </w:tc>
+        <w:tc>
+          <w:tcPr>
+            <w:tcW w:w="1586" w:type="dxa"/>
+            <w:vAlign w:val="center"/>
+          </w:tcPr>
+          <w:p>
+            <w:pPr>
+              <w:jc w:val="center"/>
+              <w:rPr>
+                <w:rFonts w:ascii="Times New Roman" w:hAnsi="Times New Roman" w:cs="Times New Roman"/>
+              </w:rPr>
+            </w:pPr>
+            <w:r>
+              <w:rPr>
+                <w:rFonts w:ascii="Times New Roman" w:hAnsi="Times New Roman" w:cs="Times New Roman"/>
+              </w:rPr>
+              <w:t>No</w:t>
+            </w:r>
+          </w:p>
+        </w:tc>
+      </w:tr>
+      <w:tr>
+        <w:trPr>
+          <w:jc w:val="center"/>
+        </w:trPr>
+        <w:tc>
+          <w:tcPr>
+            <w:tcW w:w="2284" w:type="dxa"/>
+            <w:vMerge/>
+          </w:tcPr>
+          <w:p>
+            <w:pPr>
+              <w:rPr>
+                <w:rFonts w:ascii="Times New Roman" w:hAnsi="Times New Roman" w:cs="Times New Roman"/>
+              </w:rPr>
+            </w:pPr>
+          </w:p>
+        </w:tc>
+        <w:tc>
+          <w:tcPr>
+            <w:tcW w:w="2257" w:type="dxa"/>
+            <w:vAlign w:val="center"/>
+          </w:tcPr>
+          <w:p>
+            <w:pPr>
+              <w:rPr>
+                <w:rFonts w:ascii="Times New Roman" w:hAnsi="Times New Roman" w:cs="Times New Roman"/>
+              </w:rPr>
+            </w:pPr>
+            <w:r>
+              <w:rPr>
+                <w:rFonts w:ascii="Times New Roman" w:hAnsi="Times New Roman" w:cs="Times New Roman"/>
+              </w:rPr>
+              <w:t>r</w:t>
+            </w:r>
+            <w:r>
+              <w:rPr>
+                <w:rFonts w:ascii="Times New Roman" w:hAnsi="Times New Roman" w:cs="Times New Roman"/>
+              </w:rPr>
+              <w:t>egmatches</w:t>
+            </w:r>
+            <w:r>
+              <w:rPr>
+                <w:rFonts w:ascii="Times New Roman" w:hAnsi="Times New Roman" w:cs="Times New Roman"/>
+              </w:rPr>
+              <w:t>(regexec)</w:t>
+            </w:r>
+          </w:p>
+        </w:tc>
+        <w:tc>
+          <w:tcPr>
+            <w:tcW w:w="3338" w:type="dxa"/>
+            <w:vAlign w:val="center"/>
+          </w:tcPr>
+          <w:p>
+            <w:pPr>
+              <w:rPr>
+                <w:rFonts w:ascii="Times New Roman" w:hAnsi="Times New Roman" w:cs="Times New Roman"/>
+              </w:rPr>
+            </w:pPr>
+            <w:r>
+              <w:rPr>
+                <w:rFonts w:ascii="Times New Roman" w:hAnsi="Times New Roman" w:cs="Times New Roman"/>
+              </w:rPr>
+              <w:t>The match</w:t>
+            </w:r>
+          </w:p>
+        </w:tc>
+        <w:tc>
+          <w:tcPr>
+            <w:tcW w:w="1206" w:type="dxa"/>
+            <w:vAlign w:val="center"/>
+          </w:tcPr>
+          <w:p>
+            <w:pPr>
+              <w:jc w:val="center"/>
+              <w:rPr>
+                <w:rFonts w:ascii="Times New Roman" w:hAnsi="Times New Roman" w:cs="Times New Roman"/>
+              </w:rPr>
+            </w:pPr>
+            <w:r>
+              <w:rPr>
+                <w:rFonts w:ascii="Times New Roman" w:hAnsi="Times New Roman" w:cs="Times New Roman"/>
+              </w:rPr>
+              <w:t>Yes</w:t>
+            </w:r>
+          </w:p>
+        </w:tc>
+        <w:tc>
+          <w:tcPr>
+            <w:tcW w:w="1586" w:type="dxa"/>
+            <w:vAlign w:val="center"/>
+          </w:tcPr>
+          <w:p>
+            <w:pPr>
+              <w:jc w:val="center"/>
+              <w:rPr>
+                <w:rFonts w:ascii="Times New Roman" w:hAnsi="Times New Roman" w:cs="Times New Roman"/>
+              </w:rPr>
+            </w:pPr>
+            <w:r>
+              <w:rPr>
+                <w:rFonts w:ascii="Times New Roman" w:hAnsi="Times New Roman" w:cs="Times New Roman"/>
+              </w:rPr>
+              <w:t>Yes</w:t>
+            </w:r>
+          </w:p>
+        </w:tc>
+      </w:tr>
+    </w:tbl>
+    <w:p>
+      <w:pPr>
+        <w:spacing w:after="0" w:line="240" w:lineRule="auto"/>
+        <w:rPr>
+          <w:rFonts w:ascii="Times New Roman" w:hAnsi="Times New Roman" w:cs="Times New Roman"/>
+        </w:rPr>
+      </w:pPr>
     </w:p>
     <w:p>
       <w:pPr>
@@ -621,7 +2198,6 @@
           <w:rFonts w:ascii="Times New Roman" w:hAnsi="Times New Roman" w:cs="Times New Roman"/>
         </w:rPr>
       </w:pPr>
-      <w:proofErr w:type="spellStart"/>
       <w:r>
         <w:rPr>
           <w:rFonts w:ascii="Times New Roman" w:hAnsi="Times New Roman" w:cs="Times New Roman"/>
@@ -629,26 +2205,17 @@
         </w:rPr>
         <w:t>Metacharacters</w:t>
       </w:r>
-      <w:proofErr w:type="spellEnd"/>
-      <w:r>
-        <w:rPr>
-          <w:rFonts w:ascii="Times New Roman" w:hAnsi="Times New Roman" w:cs="Times New Roman"/>
-        </w:rPr>
-        <w:t xml:space="preserve"> have special meanings.  They </w:t>
-      </w:r>
-      <w:proofErr w:type="gramStart"/>
-      <w:r>
-        <w:rPr>
-          <w:rFonts w:ascii="Times New Roman" w:hAnsi="Times New Roman" w:cs="Times New Roman"/>
-        </w:rPr>
-        <w:t>include  .</w:t>
-      </w:r>
-      <w:proofErr w:type="gramEnd"/>
-      <w:r>
-        <w:rPr>
-          <w:rFonts w:ascii="Times New Roman" w:hAnsi="Times New Roman" w:cs="Times New Roman"/>
-        </w:rPr>
-        <w:t xml:space="preserve"> \ | ( ) [ { ^ $ * + ?</w:t>
+      <w:r>
+        <w:rPr>
+          <w:rFonts w:ascii="Times New Roman" w:hAnsi="Times New Roman" w:cs="Times New Roman"/>
+        </w:rPr>
+        <w:t xml:space="preserve"> have special meanings.  They include  </w:t>
+      </w:r>
+      <w:r>
+        <w:rPr>
+          <w:rFonts w:ascii="Courier" w:hAnsi="Courier" w:cs="Times New Roman"/>
+        </w:rPr>
+        <w:t>. \ | ( ) [ { ^ $ * + ?</w:t>
       </w:r>
     </w:p>
     <w:p>
@@ -727,6 +2294,12 @@
         <w:tab/>
         <w:t>BEL</w:t>
       </w:r>
+      <w:r>
+        <w:rPr>
+          <w:rFonts w:ascii="Times New Roman" w:hAnsi="Times New Roman" w:cs="Times New Roman"/>
+        </w:rPr>
+        <w:t xml:space="preserve"> – ring a warning or alert bell</w:t>
+      </w:r>
     </w:p>
     <w:p>
       <w:pPr>
@@ -744,7 +2317,25 @@
         <w:rPr>
           <w:rFonts w:ascii="Times New Roman" w:hAnsi="Times New Roman" w:cs="Times New Roman"/>
         </w:rPr>
-        <w:t>\e  ESC</w:t>
+        <w:t xml:space="preserve">\e  </w:t>
+      </w:r>
+      <w:r>
+        <w:rPr>
+          <w:rFonts w:ascii="Times New Roman" w:hAnsi="Times New Roman" w:cs="Times New Roman"/>
+        </w:rPr>
+        <w:tab/>
+      </w:r>
+      <w:r>
+        <w:rPr>
+          <w:rFonts w:ascii="Times New Roman" w:hAnsi="Times New Roman" w:cs="Times New Roman"/>
+        </w:rPr>
+        <w:t>ESC</w:t>
+      </w:r>
+      <w:r>
+        <w:rPr>
+          <w:rFonts w:ascii="Times New Roman" w:hAnsi="Times New Roman" w:cs="Times New Roman"/>
+        </w:rPr>
+        <w:t xml:space="preserve"> – the character created by hitting the escape key on a keyboard</w:t>
       </w:r>
     </w:p>
     <w:p>
@@ -763,7 +2354,31 @@
         <w:rPr>
           <w:rFonts w:ascii="Times New Roman" w:hAnsi="Times New Roman" w:cs="Times New Roman"/>
         </w:rPr>
-        <w:t>\f  FF - form feed (like a section break or page break)</w:t>
+        <w:t xml:space="preserve">\f  </w:t>
+      </w:r>
+      <w:r>
+        <w:rPr>
+          <w:rFonts w:ascii="Times New Roman" w:hAnsi="Times New Roman" w:cs="Times New Roman"/>
+        </w:rPr>
+        <w:tab/>
+      </w:r>
+      <w:r>
+        <w:rPr>
+          <w:rFonts w:ascii="Times New Roman" w:hAnsi="Times New Roman" w:cs="Times New Roman"/>
+        </w:rPr>
+        <w:t xml:space="preserve">FF </w:t>
+      </w:r>
+      <w:r>
+        <w:rPr>
+          <w:rFonts w:ascii="Times New Roman" w:hAnsi="Times New Roman" w:cs="Times New Roman"/>
+        </w:rPr>
+        <w:t>–</w:t>
+      </w:r>
+      <w:r>
+        <w:rPr>
+          <w:rFonts w:ascii="Times New Roman" w:hAnsi="Times New Roman" w:cs="Times New Roman"/>
+        </w:rPr>
+        <w:t xml:space="preserve"> form feed (like a section break or page break)</w:t>
       </w:r>
     </w:p>
     <w:p>
@@ -782,7 +2397,32 @@
         <w:rPr>
           <w:rFonts w:ascii="Times New Roman" w:hAnsi="Times New Roman" w:cs="Times New Roman"/>
         </w:rPr>
-        <w:t>\n  LF - line feed (same as newline)</w:t>
+        <w:lastRenderedPageBreak/>
+        <w:t xml:space="preserve">\n </w:t>
+      </w:r>
+      <w:r>
+        <w:rPr>
+          <w:rFonts w:ascii="Times New Roman" w:hAnsi="Times New Roman" w:cs="Times New Roman"/>
+        </w:rPr>
+        <w:tab/>
+      </w:r>
+      <w:r>
+        <w:rPr>
+          <w:rFonts w:ascii="Times New Roman" w:hAnsi="Times New Roman" w:cs="Times New Roman"/>
+        </w:rPr>
+        <w:t xml:space="preserve">LF </w:t>
+      </w:r>
+      <w:r>
+        <w:rPr>
+          <w:rFonts w:ascii="Times New Roman" w:hAnsi="Times New Roman" w:cs="Times New Roman"/>
+        </w:rPr>
+        <w:t>–</w:t>
+      </w:r>
+      <w:r>
+        <w:rPr>
+          <w:rFonts w:ascii="Times New Roman" w:hAnsi="Times New Roman" w:cs="Times New Roman"/>
+        </w:rPr>
+        <w:t xml:space="preserve"> line feed (same as newline)</w:t>
       </w:r>
     </w:p>
     <w:p>
@@ -801,7 +2441,31 @@
         <w:rPr>
           <w:rFonts w:ascii="Times New Roman" w:hAnsi="Times New Roman" w:cs="Times New Roman"/>
         </w:rPr>
-        <w:t>\r  CR - carriage return</w:t>
+        <w:t xml:space="preserve">\r  </w:t>
+      </w:r>
+      <w:r>
+        <w:rPr>
+          <w:rFonts w:ascii="Times New Roman" w:hAnsi="Times New Roman" w:cs="Times New Roman"/>
+        </w:rPr>
+        <w:tab/>
+      </w:r>
+      <w:r>
+        <w:rPr>
+          <w:rFonts w:ascii="Times New Roman" w:hAnsi="Times New Roman" w:cs="Times New Roman"/>
+        </w:rPr>
+        <w:t xml:space="preserve">CR </w:t>
+      </w:r>
+      <w:r>
+        <w:rPr>
+          <w:rFonts w:ascii="Times New Roman" w:hAnsi="Times New Roman" w:cs="Times New Roman"/>
+        </w:rPr>
+        <w:t>–</w:t>
+      </w:r>
+      <w:r>
+        <w:rPr>
+          <w:rFonts w:ascii="Times New Roman" w:hAnsi="Times New Roman" w:cs="Times New Roman"/>
+        </w:rPr>
+        <w:t xml:space="preserve"> carriage return</w:t>
       </w:r>
     </w:p>
     <w:p>
@@ -820,7 +2484,37 @@
         <w:rPr>
           <w:rFonts w:ascii="Times New Roman" w:hAnsi="Times New Roman" w:cs="Times New Roman"/>
         </w:rPr>
-        <w:t>\t  TAB</w:t>
+        <w:t xml:space="preserve">\t  </w:t>
+      </w:r>
+      <w:r>
+        <w:rPr>
+          <w:rFonts w:ascii="Times New Roman" w:hAnsi="Times New Roman" w:cs="Times New Roman"/>
+        </w:rPr>
+        <w:tab/>
+      </w:r>
+      <w:r>
+        <w:rPr>
+          <w:rFonts w:ascii="Times New Roman" w:hAnsi="Times New Roman" w:cs="Times New Roman"/>
+        </w:rPr>
+        <w:t>TAB</w:t>
+      </w:r>
+      <w:r>
+        <w:rPr>
+          <w:rFonts w:ascii="Times New Roman" w:hAnsi="Times New Roman" w:cs="Times New Roman"/>
+        </w:rPr>
+        <w:t xml:space="preserve"> </w:t>
+      </w:r>
+      <w:r>
+        <w:rPr>
+          <w:rFonts w:ascii="Times New Roman" w:hAnsi="Times New Roman" w:cs="Times New Roman"/>
+        </w:rPr>
+        <w:t>–</w:t>
+      </w:r>
+      <w:r>
+        <w:rPr>
+          <w:rFonts w:ascii="Times New Roman" w:hAnsi="Times New Roman" w:cs="Times New Roman"/>
+        </w:rPr>
+        <w:t xml:space="preserve"> a tab space</w:t>
       </w:r>
     </w:p>
     <w:p>
@@ -951,28 +2645,12 @@
           <w:rFonts w:ascii="Times New Roman" w:hAnsi="Times New Roman" w:cs="Times New Roman"/>
         </w:rPr>
       </w:pPr>
-      <w:proofErr w:type="spellStart"/>
-      <w:r>
-        <w:rPr>
-          <w:rFonts w:ascii="Times New Roman" w:hAnsi="Times New Roman" w:cs="Times New Roman"/>
-        </w:rPr>
-        <w:t>abc</w:t>
-      </w:r>
-      <w:proofErr w:type="spellEnd"/>
-      <w:r>
-        <w:rPr>
-          <w:rFonts w:ascii="Times New Roman" w:hAnsi="Times New Roman" w:cs="Times New Roman"/>
-        </w:rPr>
-        <w:t xml:space="preserve"> matches the exact string </w:t>
-      </w:r>
-      <w:proofErr w:type="spellStart"/>
-      <w:r>
-        <w:rPr>
-          <w:rFonts w:ascii="Times New Roman" w:hAnsi="Times New Roman" w:cs="Times New Roman"/>
-        </w:rPr>
-        <w:t>abc</w:t>
-      </w:r>
-      <w:proofErr w:type="spellEnd"/>
+      <w:r>
+        <w:rPr>
+          <w:rFonts w:ascii="Times New Roman" w:hAnsi="Times New Roman" w:cs="Times New Roman"/>
+        </w:rPr>
+        <w:t>abc matches the exact string abc</w:t>
+      </w:r>
     </w:p>
     <w:p>
       <w:pPr>
@@ -990,21 +2668,7 @@
         <w:rPr>
           <w:rFonts w:ascii="Times New Roman" w:hAnsi="Times New Roman" w:cs="Times New Roman"/>
         </w:rPr>
-        <w:t>[</w:t>
-      </w:r>
-      <w:proofErr w:type="spellStart"/>
-      <w:r>
-        <w:rPr>
-          <w:rFonts w:ascii="Times New Roman" w:hAnsi="Times New Roman" w:cs="Times New Roman"/>
-        </w:rPr>
-        <w:t>abc</w:t>
-      </w:r>
-      <w:proofErr w:type="spellEnd"/>
-      <w:r>
-        <w:rPr>
-          <w:rFonts w:ascii="Times New Roman" w:hAnsi="Times New Roman" w:cs="Times New Roman"/>
-        </w:rPr>
-        <w:t>] matches any single character that is an a, b, or c</w:t>
+        <w:t>[abc] matches any single character that is an a, b, or c</w:t>
       </w:r>
     </w:p>
     <w:p>
@@ -1023,23 +2687,7 @@
         <w:rPr>
           <w:rFonts w:ascii="Times New Roman" w:hAnsi="Times New Roman" w:cs="Times New Roman"/>
         </w:rPr>
-        <w:t>[^</w:t>
-      </w:r>
-      <w:proofErr w:type="spellStart"/>
-      <w:proofErr w:type="gramStart"/>
-      <w:r>
-        <w:rPr>
-          <w:rFonts w:ascii="Times New Roman" w:hAnsi="Times New Roman" w:cs="Times New Roman"/>
-        </w:rPr>
-        <w:t>abc</w:t>
-      </w:r>
-      <w:proofErr w:type="spellEnd"/>
-      <w:proofErr w:type="gramEnd"/>
-      <w:r>
-        <w:rPr>
-          <w:rFonts w:ascii="Times New Roman" w:hAnsi="Times New Roman" w:cs="Times New Roman"/>
-        </w:rPr>
-        <w:t>] matches anything except the characters a, b or c.</w:t>
+        <w:t>[^abc] matches anything except the characters a, b or c.</w:t>
       </w:r>
     </w:p>
     <w:p>
@@ -1058,21 +2706,7 @@
         <w:rPr>
           <w:rFonts w:ascii="Times New Roman" w:hAnsi="Times New Roman" w:cs="Times New Roman"/>
         </w:rPr>
-        <w:t xml:space="preserve">Most special characters lose their special meaning inside classes.  Only ^ - </w:t>
-      </w:r>
-      <w:proofErr w:type="gramStart"/>
-      <w:r>
-        <w:rPr>
-          <w:rFonts w:ascii="Times New Roman" w:hAnsi="Times New Roman" w:cs="Times New Roman"/>
-        </w:rPr>
-        <w:t>\ ]</w:t>
-      </w:r>
-      <w:proofErr w:type="gramEnd"/>
-      <w:r>
-        <w:rPr>
-          <w:rFonts w:ascii="Times New Roman" w:hAnsi="Times New Roman" w:cs="Times New Roman"/>
-        </w:rPr>
-        <w:t xml:space="preserve"> are special inside character classes.</w:t>
+        <w:t>Most special characters lose their special meaning inside classes.  Only ^ - \ ] are special inside character classes.</w:t>
       </w:r>
     </w:p>
     <w:p>
@@ -1136,22 +2770,6 @@
     </w:p>
     <w:p>
       <w:pPr>
-        <w:spacing w:after="0" w:line="240" w:lineRule="auto"/>
-        <w:rPr>
-          <w:rFonts w:ascii="Times New Roman" w:hAnsi="Times New Roman" w:cs="Times New Roman"/>
-        </w:rPr>
-      </w:pPr>
-    </w:p>
-    <w:p>
-      <w:pPr>
-        <w:spacing w:after="0" w:line="240" w:lineRule="auto"/>
-        <w:rPr>
-          <w:rFonts w:ascii="Times New Roman" w:hAnsi="Times New Roman" w:cs="Times New Roman"/>
-        </w:rPr>
-      </w:pPr>
-    </w:p>
-    <w:p>
-      <w:pPr>
         <w:pStyle w:val="ListParagraph"/>
         <w:numPr>
           <w:ilvl w:val="0"/>
@@ -1199,21 +2817,7 @@
         <w:rPr>
           <w:rFonts w:ascii="Times New Roman" w:hAnsi="Times New Roman" w:cs="Times New Roman"/>
         </w:rPr>
-        <w:t xml:space="preserve">have to put them inside another set of square brackets.  </w:t>
-      </w:r>
-      <w:proofErr w:type="spellStart"/>
-      <w:r>
-        <w:rPr>
-          <w:rFonts w:ascii="Times New Roman" w:hAnsi="Times New Roman" w:cs="Times New Roman"/>
-        </w:rPr>
-        <w:t>eg</w:t>
-      </w:r>
-      <w:proofErr w:type="spellEnd"/>
-      <w:r>
-        <w:rPr>
-          <w:rFonts w:ascii="Times New Roman" w:hAnsi="Times New Roman" w:cs="Times New Roman"/>
-        </w:rPr>
-        <w:t>, [[:lower:]] is equivalent to [a-z]</w:t>
+        <w:t>have to put them inside another set of square brackets.  eg, [[:lower:]] is equivalent to [a-z]</w:t>
       </w:r>
     </w:p>
     <w:p>
@@ -1410,21 +3014,7 @@
         <w:rPr>
           <w:rFonts w:ascii="Times New Roman" w:hAnsi="Times New Roman" w:cs="Times New Roman"/>
         </w:rPr>
-        <w:t>[:</w:t>
-      </w:r>
-      <w:proofErr w:type="spellStart"/>
-      <w:r>
-        <w:rPr>
-          <w:rFonts w:ascii="Times New Roman" w:hAnsi="Times New Roman" w:cs="Times New Roman"/>
-        </w:rPr>
-        <w:t>punct</w:t>
-      </w:r>
-      <w:proofErr w:type="spellEnd"/>
-      <w:r>
-        <w:rPr>
-          <w:rFonts w:ascii="Times New Roman" w:hAnsi="Times New Roman" w:cs="Times New Roman"/>
-        </w:rPr>
-        <w:t xml:space="preserve">:]    </w:t>
+        <w:t xml:space="preserve">[:punct:]    </w:t>
       </w:r>
       <w:r>
         <w:rPr>
@@ -1436,21 +3026,7 @@
         <w:rPr>
           <w:rFonts w:ascii="Times New Roman" w:hAnsi="Times New Roman" w:cs="Times New Roman"/>
         </w:rPr>
-        <w:t>Punctuation characters</w:t>
-      </w:r>
-      <w:proofErr w:type="gramStart"/>
-      <w:r>
-        <w:rPr>
-          <w:rFonts w:ascii="Times New Roman" w:hAnsi="Times New Roman" w:cs="Times New Roman"/>
-        </w:rPr>
-        <w:t>: !</w:t>
-      </w:r>
-      <w:proofErr w:type="gramEnd"/>
-      <w:r>
-        <w:rPr>
-          <w:rFonts w:ascii="Times New Roman" w:hAnsi="Times New Roman" w:cs="Times New Roman"/>
-        </w:rPr>
-        <w:t xml:space="preserve"> " # $ % &amp; ' ( ) * + , - . / : ; &lt; = &gt; ? @ [ \ ] ^ _ ` { | } ~.</w:t>
+        <w:t>Punctuation characters: ! " # $ % &amp; ' ( ) * + , - . / : ; &lt; = &gt; ? @ [ \ ] ^ _ ` { | } ~.</w:t>
       </w:r>
     </w:p>
     <w:p>
@@ -1516,21 +3092,7 @@
         <w:rPr>
           <w:rFonts w:ascii="Times New Roman" w:hAnsi="Times New Roman" w:cs="Times New Roman"/>
         </w:rPr>
-        <w:t>[:</w:t>
-      </w:r>
-      <w:proofErr w:type="spellStart"/>
-      <w:r>
-        <w:rPr>
-          <w:rFonts w:ascii="Times New Roman" w:hAnsi="Times New Roman" w:cs="Times New Roman"/>
-        </w:rPr>
-        <w:t>alnum</w:t>
-      </w:r>
-      <w:proofErr w:type="spellEnd"/>
-      <w:r>
-        <w:rPr>
-          <w:rFonts w:ascii="Times New Roman" w:hAnsi="Times New Roman" w:cs="Times New Roman"/>
-        </w:rPr>
-        <w:t xml:space="preserve">:]    </w:t>
+        <w:t xml:space="preserve">[:alnum:]    </w:t>
       </w:r>
       <w:r>
         <w:rPr>
@@ -1563,35 +3125,7 @@
           <w:rFonts w:ascii="Times New Roman" w:hAnsi="Times New Roman" w:cs="Times New Roman"/>
         </w:rPr>
         <w:tab/>
-        <w:t>Graphical characters: [:</w:t>
-      </w:r>
-      <w:proofErr w:type="spellStart"/>
-      <w:r>
-        <w:rPr>
-          <w:rFonts w:ascii="Times New Roman" w:hAnsi="Times New Roman" w:cs="Times New Roman"/>
-        </w:rPr>
-        <w:t>alnum</w:t>
-      </w:r>
-      <w:proofErr w:type="spellEnd"/>
-      <w:r>
-        <w:rPr>
-          <w:rFonts w:ascii="Times New Roman" w:hAnsi="Times New Roman" w:cs="Times New Roman"/>
-        </w:rPr>
-        <w:t>:] and [:</w:t>
-      </w:r>
-      <w:proofErr w:type="spellStart"/>
-      <w:r>
-        <w:rPr>
-          <w:rFonts w:ascii="Times New Roman" w:hAnsi="Times New Roman" w:cs="Times New Roman"/>
-        </w:rPr>
-        <w:t>punct</w:t>
-      </w:r>
-      <w:proofErr w:type="spellEnd"/>
-      <w:r>
-        <w:rPr>
-          <w:rFonts w:ascii="Times New Roman" w:hAnsi="Times New Roman" w:cs="Times New Roman"/>
-        </w:rPr>
-        <w:t>:]</w:t>
+        <w:t>Graphical characters: [:alnum:] and [:punct:]</w:t>
       </w:r>
     </w:p>
     <w:p>
@@ -1690,20 +3224,7 @@
           <w:rFonts w:ascii="Times New Roman" w:hAnsi="Times New Roman" w:cs="Times New Roman"/>
         </w:rPr>
         <w:tab/>
-      </w:r>
-      <w:proofErr w:type="spellStart"/>
-      <w:r>
-        <w:rPr>
-          <w:rFonts w:ascii="Times New Roman" w:hAnsi="Times New Roman" w:cs="Times New Roman"/>
-        </w:rPr>
-        <w:t>nonword</w:t>
-      </w:r>
-      <w:proofErr w:type="spellEnd"/>
-      <w:r>
-        <w:rPr>
-          <w:rFonts w:ascii="Times New Roman" w:hAnsi="Times New Roman" w:cs="Times New Roman"/>
-        </w:rPr>
-        <w:t xml:space="preserve"> character - any character that is not a letter, digit, or underscore</w:t>
+        <w:t>nonword character - any character that is not a letter, digit, or underscore</w:t>
       </w:r>
     </w:p>
     <w:p>
@@ -1755,7 +3276,7 @@
           <w:rFonts w:ascii="Times New Roman" w:hAnsi="Times New Roman" w:cs="Times New Roman"/>
         </w:rPr>
         <w:tab/>
-        <w:t xml:space="preserve"> non-digits</w:t>
+        <w:t>non-digits</w:t>
       </w:r>
     </w:p>
     <w:p>
@@ -1823,21 +3344,19 @@
           <w:b/>
         </w:rPr>
       </w:pPr>
-      <w:proofErr w:type="spellStart"/>
-      <w:r>
-        <w:rPr>
-          <w:rFonts w:ascii="Times New Roman" w:hAnsi="Times New Roman" w:cs="Times New Roman"/>
-          <w:b/>
-        </w:rPr>
-        <w:t>Metacharacters</w:t>
-      </w:r>
-      <w:proofErr w:type="spellEnd"/>
-      <w:r>
-        <w:rPr>
-          <w:rFonts w:ascii="Times New Roman" w:hAnsi="Times New Roman" w:cs="Times New Roman"/>
-          <w:b/>
-        </w:rPr>
-        <w:t xml:space="preserve"> that control how things work</w:t>
+      <w:r>
+        <w:rPr>
+          <w:rFonts w:ascii="Times New Roman" w:hAnsi="Times New Roman" w:cs="Times New Roman"/>
+          <w:b/>
+        </w:rPr>
+        <w:t xml:space="preserve">Metacharacters that control </w:t>
+      </w:r>
+      <w:r>
+        <w:rPr>
+          <w:rFonts w:ascii="Times New Roman" w:hAnsi="Times New Roman" w:cs="Times New Roman"/>
+          <w:b/>
+        </w:rPr>
+        <w:t>achnoring</w:t>
       </w:r>
     </w:p>
     <w:p>
@@ -2012,6 +3531,326 @@
       <w:pPr>
         <w:pStyle w:val="ListParagraph"/>
         <w:numPr>
+          <w:ilvl w:val="0"/>
+          <w:numId w:val="1"/>
+        </w:numPr>
+        <w:spacing w:after="0" w:line="240" w:lineRule="auto"/>
+        <w:rPr>
+          <w:rFonts w:ascii="Times New Roman" w:hAnsi="Times New Roman" w:cs="Times New Roman"/>
+          <w:b/>
+        </w:rPr>
+      </w:pPr>
+      <w:r>
+        <w:rPr>
+          <w:rFonts w:ascii="Times New Roman" w:hAnsi="Times New Roman" w:cs="Times New Roman"/>
+          <w:b/>
+        </w:rPr>
+        <w:t>Repetition quantifiers</w:t>
+      </w:r>
+    </w:p>
+    <w:p>
+      <w:pPr>
+        <w:pStyle w:val="ListParagraph"/>
+        <w:numPr>
+          <w:ilvl w:val="1"/>
+          <w:numId w:val="1"/>
+        </w:numPr>
+        <w:spacing w:after="0" w:line="240" w:lineRule="auto"/>
+        <w:rPr>
+          <w:rFonts w:ascii="Times New Roman" w:hAnsi="Times New Roman" w:cs="Times New Roman"/>
+        </w:rPr>
+      </w:pPr>
+      <w:r>
+        <w:rPr>
+          <w:rFonts w:ascii="Times New Roman" w:hAnsi="Times New Roman" w:cs="Times New Roman"/>
+        </w:rPr>
+        <w:t>Put these at the end of an expression</w:t>
+      </w:r>
+    </w:p>
+    <w:p>
+      <w:pPr>
+        <w:pStyle w:val="ListParagraph"/>
+        <w:numPr>
+          <w:ilvl w:val="1"/>
+          <w:numId w:val="1"/>
+        </w:numPr>
+        <w:spacing w:after="0" w:line="240" w:lineRule="auto"/>
+        <w:rPr>
+          <w:rFonts w:ascii="Times New Roman" w:hAnsi="Times New Roman" w:cs="Times New Roman"/>
+        </w:rPr>
+      </w:pPr>
+      <w:r>
+        <w:rPr>
+          <w:rFonts w:ascii="Times New Roman" w:hAnsi="Times New Roman" w:cs="Times New Roman"/>
+        </w:rPr>
+        <w:t>?</w:t>
+      </w:r>
+      <w:r>
+        <w:rPr>
+          <w:rFonts w:ascii="Times New Roman" w:hAnsi="Times New Roman" w:cs="Times New Roman"/>
+        </w:rPr>
+        <w:tab/>
+        <w:t>The preceding item is optional and will be matched at most once.</w:t>
+      </w:r>
+    </w:p>
+    <w:p>
+      <w:pPr>
+        <w:pStyle w:val="ListParagraph"/>
+        <w:numPr>
+          <w:ilvl w:val="1"/>
+          <w:numId w:val="1"/>
+        </w:numPr>
+        <w:spacing w:after="0" w:line="240" w:lineRule="auto"/>
+        <w:rPr>
+          <w:rFonts w:ascii="Times New Roman" w:hAnsi="Times New Roman" w:cs="Times New Roman"/>
+        </w:rPr>
+      </w:pPr>
+      <w:r>
+        <w:rPr>
+          <w:rFonts w:ascii="Times New Roman" w:hAnsi="Times New Roman" w:cs="Times New Roman"/>
+        </w:rPr>
+        <w:t>*</w:t>
+      </w:r>
+      <w:r>
+        <w:rPr>
+          <w:rFonts w:ascii="Times New Roman" w:hAnsi="Times New Roman" w:cs="Times New Roman"/>
+        </w:rPr>
+        <w:tab/>
+      </w:r>
+      <w:r>
+        <w:rPr>
+          <w:rFonts w:ascii="Times New Roman" w:hAnsi="Times New Roman" w:cs="Times New Roman"/>
+        </w:rPr>
+        <w:t>The preceding item will be matched zero or more times.</w:t>
+      </w:r>
+    </w:p>
+    <w:p>
+      <w:pPr>
+        <w:pStyle w:val="ListParagraph"/>
+        <w:numPr>
+          <w:ilvl w:val="1"/>
+          <w:numId w:val="1"/>
+        </w:numPr>
+        <w:spacing w:after="0" w:line="240" w:lineRule="auto"/>
+        <w:rPr>
+          <w:rFonts w:ascii="Times New Roman" w:hAnsi="Times New Roman" w:cs="Times New Roman"/>
+        </w:rPr>
+      </w:pPr>
+      <w:r>
+        <w:rPr>
+          <w:rFonts w:ascii="Times New Roman" w:hAnsi="Times New Roman" w:cs="Times New Roman"/>
+        </w:rPr>
+        <w:lastRenderedPageBreak/>
+        <w:t>+</w:t>
+      </w:r>
+      <w:r>
+        <w:rPr>
+          <w:rFonts w:ascii="Times New Roman" w:hAnsi="Times New Roman" w:cs="Times New Roman"/>
+        </w:rPr>
+        <w:tab/>
+        <w:t>The preceding item will be matched one or more times.</w:t>
+      </w:r>
+    </w:p>
+    <w:p>
+      <w:pPr>
+        <w:pStyle w:val="ListParagraph"/>
+        <w:numPr>
+          <w:ilvl w:val="1"/>
+          <w:numId w:val="1"/>
+        </w:numPr>
+        <w:spacing w:after="0" w:line="240" w:lineRule="auto"/>
+        <w:rPr>
+          <w:rFonts w:ascii="Times New Roman" w:hAnsi="Times New Roman" w:cs="Times New Roman"/>
+        </w:rPr>
+      </w:pPr>
+      <w:r>
+        <w:rPr>
+          <w:rFonts w:ascii="Times New Roman" w:hAnsi="Times New Roman" w:cs="Times New Roman"/>
+        </w:rPr>
+        <w:t>{n}</w:t>
+      </w:r>
+      <w:r>
+        <w:rPr>
+          <w:rFonts w:ascii="Times New Roman" w:hAnsi="Times New Roman" w:cs="Times New Roman"/>
+        </w:rPr>
+        <w:tab/>
+        <w:t>The preceding item is matched exactly n times.</w:t>
+      </w:r>
+    </w:p>
+    <w:p>
+      <w:pPr>
+        <w:pStyle w:val="ListParagraph"/>
+        <w:numPr>
+          <w:ilvl w:val="1"/>
+          <w:numId w:val="1"/>
+        </w:numPr>
+        <w:spacing w:after="0" w:line="240" w:lineRule="auto"/>
+        <w:rPr>
+          <w:rFonts w:ascii="Times New Roman" w:hAnsi="Times New Roman" w:cs="Times New Roman"/>
+        </w:rPr>
+      </w:pPr>
+      <w:r>
+        <w:rPr>
+          <w:rFonts w:ascii="Times New Roman" w:hAnsi="Times New Roman" w:cs="Times New Roman"/>
+        </w:rPr>
+        <w:t>{n,}</w:t>
+      </w:r>
+      <w:r>
+        <w:rPr>
+          <w:rFonts w:ascii="Times New Roman" w:hAnsi="Times New Roman" w:cs="Times New Roman"/>
+        </w:rPr>
+        <w:tab/>
+        <w:t>The preceding item is matched n or more times.</w:t>
+      </w:r>
+    </w:p>
+    <w:p>
+      <w:pPr>
+        <w:pStyle w:val="ListParagraph"/>
+        <w:numPr>
+          <w:ilvl w:val="1"/>
+          <w:numId w:val="1"/>
+        </w:numPr>
+        <w:spacing w:after="0" w:line="240" w:lineRule="auto"/>
+        <w:rPr>
+          <w:rFonts w:ascii="Times New Roman" w:hAnsi="Times New Roman" w:cs="Times New Roman"/>
+        </w:rPr>
+      </w:pPr>
+      <w:r>
+        <w:rPr>
+          <w:rFonts w:ascii="Times New Roman" w:hAnsi="Times New Roman" w:cs="Times New Roman"/>
+        </w:rPr>
+        <w:t>{n,m}</w:t>
+      </w:r>
+      <w:r>
+        <w:rPr>
+          <w:rFonts w:ascii="Times New Roman" w:hAnsi="Times New Roman" w:cs="Times New Roman"/>
+        </w:rPr>
+        <w:tab/>
+        <w:t>The preceding item is matched at least n times, but not more than m times.</w:t>
+      </w:r>
+    </w:p>
+    <w:p>
+      <w:pPr>
+        <w:pStyle w:val="ListParagraph"/>
+        <w:numPr>
+          <w:ilvl w:val="0"/>
+          <w:numId w:val="1"/>
+        </w:numPr>
+        <w:spacing w:after="0" w:line="240" w:lineRule="auto"/>
+        <w:rPr>
+          <w:rFonts w:ascii="Times New Roman" w:hAnsi="Times New Roman" w:cs="Times New Roman"/>
+          <w:b/>
+        </w:rPr>
+      </w:pPr>
+      <w:r>
+        <w:rPr>
+          <w:rFonts w:ascii="Times New Roman" w:hAnsi="Times New Roman" w:cs="Times New Roman"/>
+          <w:b/>
+        </w:rPr>
+        <w:t>Backreferences</w:t>
+      </w:r>
+    </w:p>
+    <w:p>
+      <w:pPr>
+        <w:pStyle w:val="ListParagraph"/>
+        <w:numPr>
+          <w:ilvl w:val="1"/>
+          <w:numId w:val="1"/>
+        </w:numPr>
+        <w:spacing w:after="0" w:line="240" w:lineRule="auto"/>
+        <w:rPr>
+          <w:rFonts w:ascii="Times New Roman" w:hAnsi="Times New Roman" w:cs="Times New Roman"/>
+        </w:rPr>
+      </w:pPr>
+      <w:r>
+        <w:rPr>
+          <w:rFonts w:ascii="Times New Roman" w:hAnsi="Times New Roman" w:cs="Times New Roman"/>
+        </w:rPr>
+        <w:t>\1</w:t>
+      </w:r>
+      <w:r>
+        <w:rPr>
+          <w:rFonts w:ascii="Times New Roman" w:hAnsi="Times New Roman" w:cs="Times New Roman"/>
+        </w:rPr>
+        <w:tab/>
+        <w:t>Match to the first parenthetical expression in this whole expression</w:t>
+      </w:r>
+    </w:p>
+    <w:p>
+      <w:pPr>
+        <w:pStyle w:val="ListParagraph"/>
+        <w:numPr>
+          <w:ilvl w:val="1"/>
+          <w:numId w:val="1"/>
+        </w:numPr>
+        <w:spacing w:after="0" w:line="240" w:lineRule="auto"/>
+        <w:rPr>
+          <w:rFonts w:ascii="Times New Roman" w:hAnsi="Times New Roman" w:cs="Times New Roman"/>
+        </w:rPr>
+      </w:pPr>
+      <w:r>
+        <w:rPr>
+          <w:rFonts w:ascii="Times New Roman" w:hAnsi="Times New Roman" w:cs="Times New Roman"/>
+        </w:rPr>
+        <w:t>\2</w:t>
+      </w:r>
+      <w:r>
+        <w:rPr>
+          <w:rFonts w:ascii="Times New Roman" w:hAnsi="Times New Roman" w:cs="Times New Roman"/>
+        </w:rPr>
+        <w:tab/>
+        <w:t>Match to the second parenthetical expression in this whole expression</w:t>
+      </w:r>
+    </w:p>
+    <w:p>
+      <w:pPr>
+        <w:pStyle w:val="ListParagraph"/>
+        <w:numPr>
+          <w:ilvl w:val="1"/>
+          <w:numId w:val="1"/>
+        </w:numPr>
+        <w:spacing w:after="0" w:line="240" w:lineRule="auto"/>
+        <w:rPr>
+          <w:rFonts w:ascii="Times New Roman" w:hAnsi="Times New Roman" w:cs="Times New Roman"/>
+        </w:rPr>
+      </w:pPr>
+      <w:r>
+        <w:rPr>
+          <w:rFonts w:ascii="Times New Roman" w:hAnsi="Times New Roman" w:cs="Times New Roman"/>
+        </w:rPr>
+        <w:t>...and so on</w:t>
+      </w:r>
+    </w:p>
+    <w:p>
+      <w:pPr>
+        <w:pStyle w:val="ListParagraph"/>
+        <w:numPr>
+          <w:ilvl w:val="0"/>
+          <w:numId w:val="1"/>
+        </w:numPr>
+        <w:spacing w:after="0" w:line="240" w:lineRule="auto"/>
+        <w:rPr>
+          <w:rFonts w:ascii="Times New Roman" w:hAnsi="Times New Roman" w:cs="Times New Roman"/>
+        </w:rPr>
+      </w:pPr>
+      <w:r>
+        <w:rPr>
+          <w:rFonts w:ascii="Times New Roman" w:hAnsi="Times New Roman" w:cs="Times New Roman"/>
+          <w:b/>
+        </w:rPr>
+        <w:t>Alternation</w:t>
+      </w:r>
+      <w:r>
+        <w:rPr>
+          <w:rFonts w:ascii="Times New Roman" w:hAnsi="Times New Roman" w:cs="Times New Roman"/>
+        </w:rPr>
+        <w:t xml:space="preserve"> (Logical OR)</w:t>
+      </w:r>
+    </w:p>
+    <w:p>
+      <w:pPr>
+        <w:pStyle w:val="ListParagraph"/>
+        <w:numPr>
           <w:ilvl w:val="1"/>
           <w:numId w:val="1"/>
         </w:numPr>
@@ -2052,7 +3891,7 @@
           <w:rFonts w:ascii="Times New Roman" w:hAnsi="Times New Roman" w:cs="Times New Roman"/>
           <w:b/>
         </w:rPr>
-        <w:t>Repetition quantifiers</w:t>
+        <w:t>Parentheses</w:t>
       </w:r>
     </w:p>
     <w:p>
@@ -2071,7 +3910,7 @@
         <w:rPr>
           <w:rFonts w:ascii="Times New Roman" w:hAnsi="Times New Roman" w:cs="Times New Roman"/>
         </w:rPr>
-        <w:t>Put these at the end of an expression</w:t>
+        <w:t>Parentheses can be used to group a bunch of stuff together.</w:t>
       </w:r>
     </w:p>
     <w:p>
@@ -2090,292 +3929,377 @@
         <w:rPr>
           <w:rFonts w:ascii="Times New Roman" w:hAnsi="Times New Roman" w:cs="Times New Roman"/>
         </w:rPr>
-        <w:t>?</w:t>
+        <w:t>I’m still not clear on how this works.</w:t>
+      </w:r>
+    </w:p>
+    <w:p>
+      <w:pPr>
+        <w:spacing w:after="0" w:line="240" w:lineRule="auto"/>
+        <w:rPr>
+          <w:rFonts w:ascii="Times New Roman" w:hAnsi="Times New Roman" w:cs="Times New Roman"/>
+        </w:rPr>
+      </w:pPr>
+    </w:p>
+    <w:p>
+      <w:pPr>
+        <w:spacing w:after="0" w:line="240" w:lineRule="auto"/>
+        <w:rPr>
+          <w:rFonts w:ascii="Times New Roman" w:hAnsi="Times New Roman" w:cs="Times New Roman"/>
+          <w:b/>
+          <w:sz w:val="28"/>
+        </w:rPr>
+      </w:pPr>
+      <w:r>
+        <w:rPr>
+          <w:rFonts w:ascii="Times New Roman" w:hAnsi="Times New Roman" w:cs="Times New Roman"/>
+          <w:b/>
+          <w:sz w:val="28"/>
+        </w:rPr>
+        <w:t xml:space="preserve">Replacement </w:t>
+      </w:r>
+      <w:r>
+        <w:rPr>
+          <w:rFonts w:ascii="Times New Roman" w:hAnsi="Times New Roman" w:cs="Times New Roman"/>
+          <w:b/>
+          <w:sz w:val="28"/>
+        </w:rPr>
+        <w:t>Expression Details</w:t>
+      </w:r>
+    </w:p>
+    <w:p>
+      <w:pPr>
+        <w:pStyle w:val="ListParagraph"/>
+        <w:numPr>
+          <w:ilvl w:val="0"/>
+          <w:numId w:val="3"/>
+        </w:numPr>
+        <w:spacing w:after="0" w:line="240" w:lineRule="auto"/>
+        <w:rPr>
+          <w:rFonts w:ascii="Times New Roman" w:hAnsi="Times New Roman" w:cs="Times New Roman"/>
+          <w:b/>
+        </w:rPr>
+      </w:pPr>
+      <w:r>
+        <w:rPr>
+          <w:rFonts w:ascii="Times New Roman" w:hAnsi="Times New Roman" w:cs="Times New Roman"/>
+          <w:b/>
+        </w:rPr>
+        <w:t xml:space="preserve">Simple </w:t>
+      </w:r>
+      <w:r>
+        <w:rPr>
+          <w:rFonts w:ascii="Times New Roman" w:hAnsi="Times New Roman" w:cs="Times New Roman"/>
+          <w:b/>
+        </w:rPr>
+        <w:t>S</w:t>
+      </w:r>
+      <w:r>
+        <w:rPr>
+          <w:rFonts w:ascii="Times New Roman" w:hAnsi="Times New Roman" w:cs="Times New Roman"/>
+          <w:b/>
+        </w:rPr>
+        <w:t>trings</w:t>
+      </w:r>
+    </w:p>
+    <w:p>
+      <w:pPr>
+        <w:pStyle w:val="ListParagraph"/>
+        <w:numPr>
+          <w:ilvl w:val="1"/>
+          <w:numId w:val="3"/>
+        </w:numPr>
+        <w:spacing w:after="0" w:line="240" w:lineRule="auto"/>
+        <w:rPr>
+          <w:rFonts w:ascii="Times New Roman" w:hAnsi="Times New Roman" w:cs="Times New Roman"/>
+        </w:rPr>
+      </w:pPr>
+      <w:r>
+        <w:rPr>
+          <w:rFonts w:ascii="Times New Roman" w:hAnsi="Times New Roman" w:cs="Times New Roman"/>
+        </w:rPr>
+        <w:t>The replacement can just be a simple string.</w:t>
+      </w:r>
+    </w:p>
+    <w:p>
+      <w:pPr>
+        <w:pStyle w:val="ListParagraph"/>
+        <w:numPr>
+          <w:ilvl w:val="1"/>
+          <w:numId w:val="3"/>
+        </w:numPr>
+        <w:spacing w:after="0" w:line="240" w:lineRule="auto"/>
+        <w:rPr>
+          <w:rFonts w:ascii="Times New Roman" w:hAnsi="Times New Roman" w:cs="Times New Roman"/>
+        </w:rPr>
+      </w:pPr>
+      <w:r>
+        <w:rPr>
+          <w:rFonts w:ascii="Times New Roman" w:hAnsi="Times New Roman" w:cs="Times New Roman"/>
+        </w:rPr>
+        <w:t>In that case, matches are replaced by the simple string</w:t>
+      </w:r>
+    </w:p>
+    <w:p>
+      <w:pPr>
+        <w:pStyle w:val="ListParagraph"/>
+        <w:numPr>
+          <w:ilvl w:val="0"/>
+          <w:numId w:val="3"/>
+        </w:numPr>
+        <w:spacing w:after="0" w:line="240" w:lineRule="auto"/>
+        <w:rPr>
+          <w:rFonts w:ascii="Times New Roman" w:hAnsi="Times New Roman" w:cs="Times New Roman"/>
+          <w:b/>
+        </w:rPr>
+      </w:pPr>
+      <w:r>
+        <w:rPr>
+          <w:rFonts w:ascii="Times New Roman" w:hAnsi="Times New Roman" w:cs="Times New Roman"/>
+          <w:b/>
+        </w:rPr>
+        <w:t>Replacement Expressions</w:t>
+      </w:r>
+    </w:p>
+    <w:p>
+      <w:pPr>
+        <w:pStyle w:val="ListParagraph"/>
+        <w:numPr>
+          <w:ilvl w:val="1"/>
+          <w:numId w:val="3"/>
+        </w:numPr>
+        <w:spacing w:after="0" w:line="240" w:lineRule="auto"/>
+        <w:rPr>
+          <w:rFonts w:ascii="Times New Roman" w:hAnsi="Times New Roman" w:cs="Times New Roman"/>
+        </w:rPr>
+      </w:pPr>
+      <w:r>
+        <w:rPr>
+          <w:rFonts w:ascii="Times New Roman" w:hAnsi="Times New Roman" w:cs="Times New Roman"/>
+        </w:rPr>
+        <w:t>The replacement can also be composed of simple strings, backreferences, and case converters</w:t>
+      </w:r>
+    </w:p>
+    <w:p>
+      <w:pPr>
+        <w:pStyle w:val="ListParagraph"/>
+        <w:numPr>
+          <w:ilvl w:val="1"/>
+          <w:numId w:val="3"/>
+        </w:numPr>
+        <w:spacing w:after="0" w:line="240" w:lineRule="auto"/>
+        <w:rPr>
+          <w:rFonts w:ascii="Times New Roman" w:hAnsi="Times New Roman" w:cs="Times New Roman"/>
+          <w:b/>
+        </w:rPr>
+      </w:pPr>
+      <w:r>
+        <w:rPr>
+          <w:rFonts w:ascii="Times New Roman" w:hAnsi="Times New Roman" w:cs="Times New Roman"/>
+          <w:b/>
+        </w:rPr>
+        <w:t>Backreferences</w:t>
+      </w:r>
+    </w:p>
+    <w:p>
+      <w:pPr>
+        <w:pStyle w:val="ListParagraph"/>
+        <w:numPr>
+          <w:ilvl w:val="2"/>
+          <w:numId w:val="3"/>
+        </w:numPr>
+        <w:spacing w:after="0" w:line="240" w:lineRule="auto"/>
+        <w:rPr>
+          <w:rFonts w:ascii="Times New Roman" w:hAnsi="Times New Roman" w:cs="Times New Roman"/>
+        </w:rPr>
+      </w:pPr>
+      <w:r>
+        <w:rPr>
+          <w:rFonts w:ascii="Times New Roman" w:hAnsi="Times New Roman" w:cs="Times New Roman"/>
+        </w:rPr>
+        <w:t xml:space="preserve">\1 through \9 can be used to refer to the parenthesized subexpressions of the </w:t>
+      </w:r>
+      <w:r>
+        <w:rPr>
+          <w:rFonts w:ascii="Times New Roman" w:hAnsi="Times New Roman" w:cs="Times New Roman"/>
+          <w:b/>
+          <w:i/>
+        </w:rPr>
+        <w:t>pattern</w:t>
+      </w:r>
+      <w:r>
+        <w:rPr>
+          <w:rFonts w:ascii="Times New Roman" w:hAnsi="Times New Roman" w:cs="Times New Roman"/>
+        </w:rPr>
+        <w:t xml:space="preserve">.  </w:t>
+      </w:r>
+    </w:p>
+    <w:p>
+      <w:pPr>
+        <w:pStyle w:val="ListParagraph"/>
+        <w:numPr>
+          <w:ilvl w:val="2"/>
+          <w:numId w:val="3"/>
+        </w:numPr>
+        <w:spacing w:after="0" w:line="240" w:lineRule="auto"/>
+        <w:rPr>
+          <w:rFonts w:ascii="Times New Roman" w:hAnsi="Times New Roman" w:cs="Times New Roman"/>
+        </w:rPr>
+      </w:pPr>
+      <w:r>
+        <w:rPr>
+          <w:rFonts w:ascii="Times New Roman" w:hAnsi="Times New Roman" w:cs="Times New Roman"/>
+        </w:rPr>
+        <w:t xml:space="preserve">This is only available when </w:t>
+      </w:r>
+      <w:r>
+        <w:rPr>
+          <w:rFonts w:ascii="Courier" w:hAnsi="Courier" w:cs="Times New Roman"/>
+        </w:rPr>
+        <w:t>fixed = FALSE</w:t>
+      </w:r>
+    </w:p>
+    <w:p>
+      <w:pPr>
+        <w:pStyle w:val="ListParagraph"/>
+        <w:numPr>
+          <w:ilvl w:val="2"/>
+          <w:numId w:val="3"/>
+        </w:numPr>
+        <w:spacing w:after="0" w:line="240" w:lineRule="auto"/>
+        <w:rPr>
+          <w:rFonts w:ascii="Times New Roman" w:hAnsi="Times New Roman" w:cs="Times New Roman"/>
+        </w:rPr>
+      </w:pPr>
+      <w:r>
+        <w:rPr>
+          <w:rFonts w:ascii="Times New Roman" w:hAnsi="Times New Roman" w:cs="Times New Roman"/>
+        </w:rPr>
+        <w:t>This inserts into the location of the match the part of the match found by the relevant parenthetical expression</w:t>
+      </w:r>
+    </w:p>
+    <w:p>
+      <w:pPr>
+        <w:pStyle w:val="ListParagraph"/>
+        <w:numPr>
+          <w:ilvl w:val="1"/>
+          <w:numId w:val="3"/>
+        </w:numPr>
+        <w:spacing w:after="0" w:line="240" w:lineRule="auto"/>
+        <w:rPr>
+          <w:rFonts w:ascii="Times New Roman" w:hAnsi="Times New Roman" w:cs="Times New Roman"/>
+          <w:b/>
+        </w:rPr>
+      </w:pPr>
+      <w:r>
+        <w:rPr>
+          <w:rFonts w:ascii="Times New Roman" w:hAnsi="Times New Roman" w:cs="Times New Roman"/>
+          <w:b/>
+        </w:rPr>
+        <w:t>Case Converters</w:t>
+      </w:r>
+    </w:p>
+    <w:p>
+      <w:pPr>
+        <w:pStyle w:val="ListParagraph"/>
+        <w:numPr>
+          <w:ilvl w:val="2"/>
+          <w:numId w:val="3"/>
+        </w:numPr>
+        <w:spacing w:after="0" w:line="240" w:lineRule="auto"/>
+        <w:rPr>
+          <w:rFonts w:ascii="Times New Roman" w:hAnsi="Times New Roman" w:cs="Times New Roman"/>
+        </w:rPr>
+      </w:pPr>
+      <w:r>
+        <w:rPr>
+          <w:rFonts w:ascii="Times New Roman" w:hAnsi="Times New Roman" w:cs="Times New Roman"/>
+        </w:rPr>
+        <w:t xml:space="preserve">These are only available when </w:t>
+      </w:r>
+      <w:r>
+        <w:rPr>
+          <w:rFonts w:ascii="Courier" w:hAnsi="Courier" w:cs="Times New Roman"/>
+        </w:rPr>
+        <w:t>perl = TRUE</w:t>
+      </w:r>
+    </w:p>
+    <w:p>
+      <w:pPr>
+        <w:pStyle w:val="ListParagraph"/>
+        <w:numPr>
+          <w:ilvl w:val="2"/>
+          <w:numId w:val="3"/>
+        </w:numPr>
+        <w:spacing w:after="0" w:line="240" w:lineRule="auto"/>
+        <w:rPr>
+          <w:rFonts w:ascii="Times New Roman" w:hAnsi="Times New Roman" w:cs="Times New Roman"/>
+        </w:rPr>
+      </w:pPr>
+      <w:r>
+        <w:rPr>
+          <w:rFonts w:ascii="Times New Roman" w:hAnsi="Times New Roman" w:cs="Times New Roman"/>
+        </w:rPr>
+        <w:t>\U</w:t>
       </w:r>
       <w:r>
         <w:rPr>
           <w:rFonts w:ascii="Times New Roman" w:hAnsi="Times New Roman" w:cs="Times New Roman"/>
         </w:rPr>
         <w:tab/>
-        <w:t>The preceding item is optional and will be matched at most once.</w:t>
-      </w:r>
-    </w:p>
-    <w:p>
-      <w:pPr>
-        <w:pStyle w:val="ListParagraph"/>
-        <w:numPr>
-          <w:ilvl w:val="1"/>
-          <w:numId w:val="1"/>
-        </w:numPr>
-        <w:spacing w:after="0" w:line="240" w:lineRule="auto"/>
-        <w:rPr>
-          <w:rFonts w:ascii="Times New Roman" w:hAnsi="Times New Roman" w:cs="Times New Roman"/>
-        </w:rPr>
-      </w:pPr>
-      <w:r>
-        <w:rPr>
-          <w:rFonts w:ascii="Times New Roman" w:hAnsi="Times New Roman" w:cs="Times New Roman"/>
-        </w:rPr>
-        <w:t>*</w:t>
+        <w:t>converts whatever comes after it (such as backreferences) to upper case</w:t>
+      </w:r>
+    </w:p>
+    <w:p>
+      <w:pPr>
+        <w:pStyle w:val="ListParagraph"/>
+        <w:numPr>
+          <w:ilvl w:val="2"/>
+          <w:numId w:val="3"/>
+        </w:numPr>
+        <w:spacing w:after="0" w:line="240" w:lineRule="auto"/>
+        <w:rPr>
+          <w:rFonts w:ascii="Times New Roman" w:hAnsi="Times New Roman" w:cs="Times New Roman"/>
+        </w:rPr>
+      </w:pPr>
+      <w:r>
+        <w:rPr>
+          <w:rFonts w:ascii="Times New Roman" w:hAnsi="Times New Roman" w:cs="Times New Roman"/>
+        </w:rPr>
+        <w:t>\L</w:t>
       </w:r>
       <w:r>
         <w:rPr>
           <w:rFonts w:ascii="Times New Roman" w:hAnsi="Times New Roman" w:cs="Times New Roman"/>
         </w:rPr>
         <w:tab/>
-      </w:r>
-      <w:r>
-        <w:rPr>
-          <w:rFonts w:ascii="Times New Roman" w:hAnsi="Times New Roman" w:cs="Times New Roman"/>
-        </w:rPr>
-        <w:t>The preceding item will be matched zero or more times.</w:t>
-      </w:r>
-    </w:p>
-    <w:p>
-      <w:pPr>
-        <w:pStyle w:val="ListParagraph"/>
-        <w:numPr>
-          <w:ilvl w:val="1"/>
-          <w:numId w:val="1"/>
-        </w:numPr>
-        <w:spacing w:after="0" w:line="240" w:lineRule="auto"/>
-        <w:rPr>
-          <w:rFonts w:ascii="Times New Roman" w:hAnsi="Times New Roman" w:cs="Times New Roman"/>
-        </w:rPr>
-      </w:pPr>
-      <w:r>
-        <w:rPr>
-          <w:rFonts w:ascii="Times New Roman" w:hAnsi="Times New Roman" w:cs="Times New Roman"/>
-        </w:rPr>
-        <w:t>+</w:t>
+        <w:t>converts whatever comes after it to lower case</w:t>
+      </w:r>
+    </w:p>
+    <w:p>
+      <w:pPr>
+        <w:pStyle w:val="ListParagraph"/>
+        <w:numPr>
+          <w:ilvl w:val="2"/>
+          <w:numId w:val="3"/>
+        </w:numPr>
+        <w:spacing w:after="0" w:line="240" w:lineRule="auto"/>
+        <w:rPr>
+          <w:rFonts w:ascii="Times New Roman" w:hAnsi="Times New Roman" w:cs="Times New Roman"/>
+        </w:rPr>
+      </w:pPr>
+      <w:r>
+        <w:rPr>
+          <w:rFonts w:ascii="Times New Roman" w:hAnsi="Times New Roman" w:cs="Times New Roman"/>
+        </w:rPr>
+        <w:t xml:space="preserve">\E </w:t>
       </w:r>
       <w:r>
         <w:rPr>
           <w:rFonts w:ascii="Times New Roman" w:hAnsi="Times New Roman" w:cs="Times New Roman"/>
         </w:rPr>
         <w:tab/>
-        <w:t>The preceding item will be matched one or more times.</w:t>
-      </w:r>
-    </w:p>
-    <w:p>
-      <w:pPr>
-        <w:pStyle w:val="ListParagraph"/>
-        <w:numPr>
-          <w:ilvl w:val="1"/>
-          <w:numId w:val="1"/>
-        </w:numPr>
-        <w:spacing w:after="0" w:line="240" w:lineRule="auto"/>
-        <w:rPr>
-          <w:rFonts w:ascii="Times New Roman" w:hAnsi="Times New Roman" w:cs="Times New Roman"/>
-        </w:rPr>
-      </w:pPr>
-      <w:r>
-        <w:rPr>
-          <w:rFonts w:ascii="Times New Roman" w:hAnsi="Times New Roman" w:cs="Times New Roman"/>
-        </w:rPr>
-        <w:t>{</w:t>
-      </w:r>
-      <w:proofErr w:type="gramStart"/>
-      <w:r>
-        <w:rPr>
-          <w:rFonts w:ascii="Times New Roman" w:hAnsi="Times New Roman" w:cs="Times New Roman"/>
-        </w:rPr>
-        <w:t>n</w:t>
-      </w:r>
-      <w:proofErr w:type="gramEnd"/>
-      <w:r>
-        <w:rPr>
-          <w:rFonts w:ascii="Times New Roman" w:hAnsi="Times New Roman" w:cs="Times New Roman"/>
-        </w:rPr>
-        <w:t>}</w:t>
-      </w:r>
-      <w:r>
-        <w:rPr>
-          <w:rFonts w:ascii="Times New Roman" w:hAnsi="Times New Roman" w:cs="Times New Roman"/>
-        </w:rPr>
-        <w:tab/>
-        <w:t>The preceding item is matched exactly n times.</w:t>
-      </w:r>
-    </w:p>
-    <w:p>
-      <w:pPr>
-        <w:pStyle w:val="ListParagraph"/>
-        <w:numPr>
-          <w:ilvl w:val="1"/>
-          <w:numId w:val="1"/>
-        </w:numPr>
-        <w:spacing w:after="0" w:line="240" w:lineRule="auto"/>
-        <w:rPr>
-          <w:rFonts w:ascii="Times New Roman" w:hAnsi="Times New Roman" w:cs="Times New Roman"/>
-        </w:rPr>
-      </w:pPr>
-      <w:r>
-        <w:rPr>
-          <w:rFonts w:ascii="Times New Roman" w:hAnsi="Times New Roman" w:cs="Times New Roman"/>
-        </w:rPr>
-        <w:t>{n,}</w:t>
-      </w:r>
-      <w:r>
-        <w:rPr>
-          <w:rFonts w:ascii="Times New Roman" w:hAnsi="Times New Roman" w:cs="Times New Roman"/>
-        </w:rPr>
-        <w:tab/>
-        <w:t>The preceding item is matched n or more times.</w:t>
-      </w:r>
-    </w:p>
-    <w:p>
-      <w:pPr>
-        <w:pStyle w:val="ListParagraph"/>
-        <w:numPr>
-          <w:ilvl w:val="1"/>
-          <w:numId w:val="1"/>
-        </w:numPr>
-        <w:spacing w:after="0" w:line="240" w:lineRule="auto"/>
-        <w:rPr>
-          <w:rFonts w:ascii="Times New Roman" w:hAnsi="Times New Roman" w:cs="Times New Roman"/>
-        </w:rPr>
-      </w:pPr>
-      <w:r>
-        <w:rPr>
-          <w:rFonts w:ascii="Times New Roman" w:hAnsi="Times New Roman" w:cs="Times New Roman"/>
-        </w:rPr>
-        <w:t>{</w:t>
-      </w:r>
-      <w:proofErr w:type="spellStart"/>
-      <w:r>
-        <w:rPr>
-          <w:rFonts w:ascii="Times New Roman" w:hAnsi="Times New Roman" w:cs="Times New Roman"/>
-        </w:rPr>
-        <w:t>n,m</w:t>
-      </w:r>
-      <w:proofErr w:type="spellEnd"/>
-      <w:r>
-        <w:rPr>
-          <w:rFonts w:ascii="Times New Roman" w:hAnsi="Times New Roman" w:cs="Times New Roman"/>
-        </w:rPr>
-        <w:t>}</w:t>
-      </w:r>
-      <w:r>
-        <w:rPr>
-          <w:rFonts w:ascii="Times New Roman" w:hAnsi="Times New Roman" w:cs="Times New Roman"/>
-        </w:rPr>
-        <w:tab/>
-        <w:t>The preceding item is matched at least n times, but not more than m times.</w:t>
-      </w:r>
-    </w:p>
-    <w:p>
-      <w:pPr>
-        <w:pStyle w:val="ListParagraph"/>
-        <w:numPr>
-          <w:ilvl w:val="0"/>
-          <w:numId w:val="1"/>
-        </w:numPr>
-        <w:spacing w:after="0" w:line="240" w:lineRule="auto"/>
-        <w:rPr>
-          <w:rFonts w:ascii="Times New Roman" w:hAnsi="Times New Roman" w:cs="Times New Roman"/>
-          <w:b/>
-        </w:rPr>
-      </w:pPr>
-      <w:proofErr w:type="spellStart"/>
-      <w:r>
-        <w:rPr>
-          <w:rFonts w:ascii="Times New Roman" w:hAnsi="Times New Roman" w:cs="Times New Roman"/>
-          <w:b/>
-        </w:rPr>
-        <w:t>Backreferences</w:t>
-      </w:r>
-      <w:proofErr w:type="spellEnd"/>
-    </w:p>
-    <w:p>
-      <w:pPr>
-        <w:pStyle w:val="ListParagraph"/>
-        <w:numPr>
-          <w:ilvl w:val="1"/>
-          <w:numId w:val="1"/>
-        </w:numPr>
-        <w:spacing w:after="0" w:line="240" w:lineRule="auto"/>
-        <w:rPr>
-          <w:rFonts w:ascii="Times New Roman" w:hAnsi="Times New Roman" w:cs="Times New Roman"/>
-        </w:rPr>
-      </w:pPr>
-      <w:r>
-        <w:rPr>
-          <w:rFonts w:ascii="Times New Roman" w:hAnsi="Times New Roman" w:cs="Times New Roman"/>
-        </w:rPr>
-        <w:t>\1</w:t>
-      </w:r>
-      <w:r>
-        <w:rPr>
-          <w:rFonts w:ascii="Times New Roman" w:hAnsi="Times New Roman" w:cs="Times New Roman"/>
-        </w:rPr>
-        <w:tab/>
-      </w:r>
-      <w:r>
-        <w:rPr>
-          <w:rFonts w:ascii="Times New Roman" w:hAnsi="Times New Roman" w:cs="Times New Roman"/>
-        </w:rPr>
-        <w:tab/>
-        <w:t>Match to the first parenthetical expression in this whole expression</w:t>
-      </w:r>
-    </w:p>
-    <w:p>
-      <w:pPr>
-        <w:pStyle w:val="ListParagraph"/>
-        <w:numPr>
-          <w:ilvl w:val="1"/>
-          <w:numId w:val="1"/>
-        </w:numPr>
-        <w:spacing w:after="0" w:line="240" w:lineRule="auto"/>
-        <w:rPr>
-          <w:rFonts w:ascii="Times New Roman" w:hAnsi="Times New Roman" w:cs="Times New Roman"/>
-        </w:rPr>
-      </w:pPr>
-      <w:r>
-        <w:rPr>
-          <w:rFonts w:ascii="Times New Roman" w:hAnsi="Times New Roman" w:cs="Times New Roman"/>
-        </w:rPr>
-        <w:t>\2</w:t>
-      </w:r>
-      <w:r>
-        <w:rPr>
-          <w:rFonts w:ascii="Times New Roman" w:hAnsi="Times New Roman" w:cs="Times New Roman"/>
-        </w:rPr>
-        <w:tab/>
-      </w:r>
-      <w:r>
-        <w:rPr>
-          <w:rFonts w:ascii="Times New Roman" w:hAnsi="Times New Roman" w:cs="Times New Roman"/>
-        </w:rPr>
-        <w:tab/>
-        <w:t>Match to the second parenthetical expression in this whole expression</w:t>
-      </w:r>
-    </w:p>
-    <w:p>
-      <w:pPr>
-        <w:pStyle w:val="ListParagraph"/>
-        <w:numPr>
-          <w:ilvl w:val="1"/>
-          <w:numId w:val="1"/>
-        </w:numPr>
-        <w:spacing w:after="0" w:line="240" w:lineRule="auto"/>
-        <w:rPr>
-          <w:rFonts w:ascii="Times New Roman" w:hAnsi="Times New Roman" w:cs="Times New Roman"/>
-        </w:rPr>
-      </w:pPr>
-      <w:r>
-        <w:rPr>
-          <w:rFonts w:ascii="Times New Roman" w:hAnsi="Times New Roman" w:cs="Times New Roman"/>
-        </w:rPr>
-        <w:t>...and so on</w:t>
-      </w:r>
-    </w:p>
-    <w:p>
-      <w:pPr>
-        <w:spacing w:after="0" w:line="240" w:lineRule="auto"/>
-        <w:rPr>
-          <w:rFonts w:ascii="Times New Roman" w:hAnsi="Times New Roman" w:cs="Times New Roman"/>
-        </w:rPr>
-      </w:pPr>
+        <w:t>ends any case conversion (ie, closes out the toupper and tolower effects)</w:t>
+      </w:r>
     </w:p>
     <w:sectPr>
       <w:pgSz w:w="12240" w:h="15840"/>
@@ -2615,11 +4539,127 @@
       </w:rPr>
     </w:lvl>
   </w:abstractNum>
+  <w:abstractNum w:abstractNumId="2">
+    <w:nsid w:val="72C12675"/>
+    <w:multiLevelType w:val="hybridMultilevel"/>
+    <w:tmpl w:val="297CFED8"/>
+    <w:lvl w:ilvl="0" w:tplc="04090001">
+      <w:start w:val="1"/>
+      <w:numFmt w:val="bullet"/>
+      <w:lvlText w:val=""/>
+      <w:lvlJc w:val="left"/>
+      <w:pPr>
+        <w:ind w:left="720" w:hanging="360"/>
+      </w:pPr>
+      <w:rPr>
+        <w:rFonts w:ascii="Symbol" w:hAnsi="Symbol" w:hint="default"/>
+      </w:rPr>
+    </w:lvl>
+    <w:lvl w:ilvl="1" w:tplc="04090003">
+      <w:start w:val="1"/>
+      <w:numFmt w:val="bullet"/>
+      <w:lvlText w:val="o"/>
+      <w:lvlJc w:val="left"/>
+      <w:pPr>
+        <w:ind w:left="1440" w:hanging="360"/>
+      </w:pPr>
+      <w:rPr>
+        <w:rFonts w:ascii="Courier New" w:hAnsi="Courier New" w:cs="Courier New" w:hint="default"/>
+      </w:rPr>
+    </w:lvl>
+    <w:lvl w:ilvl="2" w:tplc="04090005">
+      <w:start w:val="1"/>
+      <w:numFmt w:val="bullet"/>
+      <w:lvlText w:val=""/>
+      <w:lvlJc w:val="left"/>
+      <w:pPr>
+        <w:ind w:left="2160" w:hanging="360"/>
+      </w:pPr>
+      <w:rPr>
+        <w:rFonts w:ascii="Wingdings" w:hAnsi="Wingdings" w:hint="default"/>
+      </w:rPr>
+    </w:lvl>
+    <w:lvl w:ilvl="3" w:tplc="04090001" w:tentative="1">
+      <w:start w:val="1"/>
+      <w:numFmt w:val="bullet"/>
+      <w:lvlText w:val=""/>
+      <w:lvlJc w:val="left"/>
+      <w:pPr>
+        <w:ind w:left="2880" w:hanging="360"/>
+      </w:pPr>
+      <w:rPr>
+        <w:rFonts w:ascii="Symbol" w:hAnsi="Symbol" w:hint="default"/>
+      </w:rPr>
+    </w:lvl>
+    <w:lvl w:ilvl="4" w:tplc="04090003" w:tentative="1">
+      <w:start w:val="1"/>
+      <w:numFmt w:val="bullet"/>
+      <w:lvlText w:val="o"/>
+      <w:lvlJc w:val="left"/>
+      <w:pPr>
+        <w:ind w:left="3600" w:hanging="360"/>
+      </w:pPr>
+      <w:rPr>
+        <w:rFonts w:ascii="Courier New" w:hAnsi="Courier New" w:cs="Courier New" w:hint="default"/>
+      </w:rPr>
+    </w:lvl>
+    <w:lvl w:ilvl="5" w:tplc="04090005" w:tentative="1">
+      <w:start w:val="1"/>
+      <w:numFmt w:val="bullet"/>
+      <w:lvlText w:val=""/>
+      <w:lvlJc w:val="left"/>
+      <w:pPr>
+        <w:ind w:left="4320" w:hanging="360"/>
+      </w:pPr>
+      <w:rPr>
+        <w:rFonts w:ascii="Wingdings" w:hAnsi="Wingdings" w:hint="default"/>
+      </w:rPr>
+    </w:lvl>
+    <w:lvl w:ilvl="6" w:tplc="04090001" w:tentative="1">
+      <w:start w:val="1"/>
+      <w:numFmt w:val="bullet"/>
+      <w:lvlText w:val=""/>
+      <w:lvlJc w:val="left"/>
+      <w:pPr>
+        <w:ind w:left="5040" w:hanging="360"/>
+      </w:pPr>
+      <w:rPr>
+        <w:rFonts w:ascii="Symbol" w:hAnsi="Symbol" w:hint="default"/>
+      </w:rPr>
+    </w:lvl>
+    <w:lvl w:ilvl="7" w:tplc="04090003" w:tentative="1">
+      <w:start w:val="1"/>
+      <w:numFmt w:val="bullet"/>
+      <w:lvlText w:val="o"/>
+      <w:lvlJc w:val="left"/>
+      <w:pPr>
+        <w:ind w:left="5760" w:hanging="360"/>
+      </w:pPr>
+      <w:rPr>
+        <w:rFonts w:ascii="Courier New" w:hAnsi="Courier New" w:cs="Courier New" w:hint="default"/>
+      </w:rPr>
+    </w:lvl>
+    <w:lvl w:ilvl="8" w:tplc="04090005" w:tentative="1">
+      <w:start w:val="1"/>
+      <w:numFmt w:val="bullet"/>
+      <w:lvlText w:val=""/>
+      <w:lvlJc w:val="left"/>
+      <w:pPr>
+        <w:ind w:left="6480" w:hanging="360"/>
+      </w:pPr>
+      <w:rPr>
+        <w:rFonts w:ascii="Wingdings" w:hAnsi="Wingdings" w:hint="default"/>
+      </w:rPr>
+    </w:lvl>
+  </w:abstractNum>
   <w:num w:numId="1">
     <w:abstractNumId w:val="1"/>
   </w:num>
   <w:num w:numId="2">
     <w:abstractNumId w:val="0"/>
+  </w:num>
+  <w:num w:numId="3">
+    <w:abstractNumId w:val="2"/>
   </w:num>
 </w:numbering>
 </file>
@@ -2822,6 +4862,25 @@
       <w:contextualSpacing/>
     </w:pPr>
   </w:style>
+  <w:style w:type="table" w:styleId="TableGrid">
+    <w:name w:val="Table Grid"/>
+    <w:basedOn w:val="TableNormal"/>
+    <w:uiPriority w:val="59"/>
+    <w:rsid w:val="00DC043A"/>
+    <w:pPr>
+      <w:spacing w:after="0" w:line="240" w:lineRule="auto"/>
+    </w:pPr>
+    <w:tblPr>
+      <w:tblBorders>
+        <w:top w:val="single" w:sz="4" w:space="0" w:color="auto"/>
+        <w:left w:val="single" w:sz="4" w:space="0" w:color="auto"/>
+        <w:bottom w:val="single" w:sz="4" w:space="0" w:color="auto"/>
+        <w:right w:val="single" w:sz="4" w:space="0" w:color="auto"/>
+        <w:insideH w:val="single" w:sz="4" w:space="0" w:color="auto"/>
+        <w:insideV w:val="single" w:sz="4" w:space="0" w:color="auto"/>
+      </w:tblBorders>
+    </w:tblPr>
+  </w:style>
 </w:styles>
 </file>
 
@@ -3022,6 +5081,25 @@
       <w:ind w:left="720"/>
       <w:contextualSpacing/>
     </w:pPr>
+  </w:style>
+  <w:style w:type="table" w:styleId="TableGrid">
+    <w:name w:val="Table Grid"/>
+    <w:basedOn w:val="TableNormal"/>
+    <w:uiPriority w:val="59"/>
+    <w:rsid w:val="00DC043A"/>
+    <w:pPr>
+      <w:spacing w:after="0" w:line="240" w:lineRule="auto"/>
+    </w:pPr>
+    <w:tblPr>
+      <w:tblBorders>
+        <w:top w:val="single" w:sz="4" w:space="0" w:color="auto"/>
+        <w:left w:val="single" w:sz="4" w:space="0" w:color="auto"/>
+        <w:bottom w:val="single" w:sz="4" w:space="0" w:color="auto"/>
+        <w:right w:val="single" w:sz="4" w:space="0" w:color="auto"/>
+        <w:insideH w:val="single" w:sz="4" w:space="0" w:color="auto"/>
+        <w:insideV w:val="single" w:sz="4" w:space="0" w:color="auto"/>
+      </w:tblBorders>
+    </w:tblPr>
   </w:style>
 </w:styles>
 </file>

</xml_diff>